<commit_message>
Ajout rapport version finale
</commit_message>
<xml_diff>
--- a/Rapport_TP2_.docx
+++ b/Rapport_TP2_.docx
@@ -38,7 +38,7 @@
             <mc:AlternateContent>
               <mc:Choice Requires="wps">
                 <w:drawing>
-                  <wp:anchor distT="0" distB="0" distL="114300" distR="114300" simplePos="0" relativeHeight="251663360" behindDoc="0" locked="0" layoutInCell="1" allowOverlap="1" wp14:anchorId="02493EF8" wp14:editId="62718DD9">
+                  <wp:anchor distT="0" distB="0" distL="114300" distR="114300" simplePos="0" relativeHeight="251658244" behindDoc="0" locked="0" layoutInCell="1" allowOverlap="1" wp14:anchorId="02493EF8" wp14:editId="62718DD9">
                     <wp:simplePos x="0" y="0"/>
                     <wp:positionH relativeFrom="column">
                       <wp:posOffset>2428875</wp:posOffset>
@@ -130,7 +130,7 @@
                     <v:stroke joinstyle="miter"/>
                     <v:path gradientshapeok="t" o:connecttype="rect"/>
                   </v:shapetype>
-                  <v:shape id="Zone de texte 4" o:spid="_x0000_s1026" type="#_x0000_t202" style="position:absolute;left:0;text-align:left;margin-left:191.25pt;margin-top:-66pt;width:324.75pt;height:87.75pt;z-index:251663360;visibility:visible;mso-wrap-style:square;mso-width-percent:0;mso-wrap-distance-left:9pt;mso-wrap-distance-top:0;mso-wrap-distance-right:9pt;mso-wrap-distance-bottom:0;mso-position-horizontal:absolute;mso-position-horizontal-relative:text;mso-position-vertical:absolute;mso-position-vertical-relative:text;mso-width-percent:0;mso-width-relative:margin;v-text-anchor:top" o:gfxdata="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" filled="f" stroked="f" strokeweight=".5pt">
+                  <v:shape id="Zone de texte 4" o:spid="_x0000_s1026" type="#_x0000_t202" style="position:absolute;left:0;text-align:left;margin-left:191.25pt;margin-top:-66pt;width:324.75pt;height:87.75pt;z-index:251658244;visibility:visible;mso-wrap-style:square;mso-width-percent:0;mso-wrap-distance-left:9pt;mso-wrap-distance-top:0;mso-wrap-distance-right:9pt;mso-wrap-distance-bottom:0;mso-position-horizontal:absolute;mso-position-horizontal-relative:text;mso-position-vertical:absolute;mso-position-vertical-relative:text;mso-width-percent:0;mso-width-relative:margin;v-text-anchor:top" o:gfxdata="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" filled="f" stroked="f" strokeweight=".5pt">
                     <v:textbox>
                       <w:txbxContent>
                         <w:p>
@@ -183,7 +183,7 @@
               <w:color w:val="4472C4" w:themeColor="accent1"/>
             </w:rPr>
             <w:drawing>
-              <wp:anchor distT="0" distB="0" distL="114300" distR="114300" simplePos="0" relativeHeight="251662336" behindDoc="0" locked="0" layoutInCell="1" allowOverlap="1" wp14:anchorId="3F27C045" wp14:editId="6E55C427">
+              <wp:anchor distT="0" distB="0" distL="114300" distR="114300" simplePos="0" relativeHeight="251658243" behindDoc="0" locked="0" layoutInCell="1" allowOverlap="1" wp14:anchorId="3F27C045" wp14:editId="6E55C427">
                 <wp:simplePos x="0" y="0"/>
                 <wp:positionH relativeFrom="margin">
                   <wp:posOffset>-1133475</wp:posOffset>
@@ -414,7 +414,7 @@
             <mc:AlternateContent>
               <mc:Choice Requires="wps">
                 <w:drawing>
-                  <wp:anchor distT="0" distB="0" distL="114300" distR="114300" simplePos="0" relativeHeight="251659264" behindDoc="0" locked="0" layoutInCell="1" allowOverlap="1" wp14:anchorId="5EB8CF04" wp14:editId="72EAB55A">
+                  <wp:anchor distT="0" distB="0" distL="114300" distR="114300" simplePos="0" relativeHeight="251658240" behindDoc="0" locked="0" layoutInCell="1" allowOverlap="1" wp14:anchorId="5EB8CF04" wp14:editId="72EAB55A">
                     <wp:simplePos x="0" y="0"/>
                     <wp:positionH relativeFrom="margin">
                       <wp:align>center</wp:align>
@@ -602,7 +602,7 @@
               </mc:Choice>
               <mc:Fallback>
                 <w:pict>
-                  <v:shape w14:anchorId="5EB8CF04" id="Zone de texte 142" o:spid="_x0000_s1027" type="#_x0000_t202" style="position:absolute;left:0;text-align:left;margin-left:0;margin-top:0;width:516pt;height:43.9pt;z-index:251659264;visibility:visible;mso-wrap-style:square;mso-width-percent:1000;mso-height-percent:0;mso-top-percent:850;mso-wrap-distance-left:9pt;mso-wrap-distance-top:0;mso-wrap-distance-right:9pt;mso-wrap-distance-bottom:0;mso-position-horizontal:center;mso-position-horizontal-relative:margin;mso-position-vertical-relative:page;mso-width-percent:1000;mso-height-percent:0;mso-top-percent:850;mso-width-relative:margin;mso-height-relative:margin;v-text-anchor:bottom" o:gfxdata="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" filled="f" stroked="f" strokeweight=".5pt">
+                  <v:shape w14:anchorId="5EB8CF04" id="Zone de texte 142" o:spid="_x0000_s1027" type="#_x0000_t202" style="position:absolute;left:0;text-align:left;margin-left:0;margin-top:0;width:516pt;height:43.9pt;z-index:251658240;visibility:visible;mso-wrap-style:square;mso-width-percent:1000;mso-height-percent:0;mso-top-percent:850;mso-wrap-distance-left:9pt;mso-wrap-distance-top:0;mso-wrap-distance-right:9pt;mso-wrap-distance-bottom:0;mso-position-horizontal:center;mso-position-horizontal-relative:margin;mso-position-vertical-relative:page;mso-width-percent:1000;mso-height-percent:0;mso-top-percent:850;mso-width-relative:margin;mso-height-relative:margin;v-text-anchor:bottom" o:gfxdata="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" filled="f" stroked="f" strokeweight=".5pt">
                     <v:textbox style="mso-fit-shape-to-text:t" inset="0,0,0,0">
                       <w:txbxContent>
                         <w:sdt>
@@ -786,7 +786,7 @@
             <mc:AlternateContent>
               <mc:Choice Requires="wps">
                 <w:drawing>
-                  <wp:anchor distT="0" distB="0" distL="114300" distR="114300" simplePos="0" relativeHeight="251661312" behindDoc="0" locked="0" layoutInCell="1" allowOverlap="1" wp14:anchorId="646B300C" wp14:editId="273CA224">
+                  <wp:anchor distT="0" distB="0" distL="114300" distR="114300" simplePos="0" relativeHeight="251658242" behindDoc="0" locked="0" layoutInCell="1" allowOverlap="1" wp14:anchorId="646B300C" wp14:editId="273CA224">
                     <wp:simplePos x="0" y="0"/>
                     <wp:positionH relativeFrom="margin">
                       <wp:posOffset>-618490</wp:posOffset>
@@ -883,7 +883,7 @@
               </mc:Choice>
               <mc:Fallback>
                 <w:pict>
-                  <v:shape w14:anchorId="646B300C" id="Zone de texte 2" o:spid="_x0000_s1028" type="#_x0000_t202" style="position:absolute;margin-left:-48.7pt;margin-top:121.7pt;width:478.5pt;height:81.75pt;z-index:251661312;visibility:visible;mso-wrap-style:square;mso-width-percent:0;mso-wrap-distance-left:9pt;mso-wrap-distance-top:0;mso-wrap-distance-right:9pt;mso-wrap-distance-bottom:0;mso-position-horizontal:absolute;mso-position-horizontal-relative:margin;mso-position-vertical:absolute;mso-position-vertical-relative:text;mso-width-percent:0;mso-width-relative:margin;v-text-anchor:top" o:gfxdata="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" filled="f" stroked="f" strokeweight=".5pt">
+                  <v:shape w14:anchorId="646B300C" id="Zone de texte 2" o:spid="_x0000_s1028" type="#_x0000_t202" style="position:absolute;margin-left:-48.7pt;margin-top:121.7pt;width:478.5pt;height:81.75pt;z-index:251658242;visibility:visible;mso-wrap-style:square;mso-width-percent:0;mso-wrap-distance-left:9pt;mso-wrap-distance-top:0;mso-wrap-distance-right:9pt;mso-wrap-distance-bottom:0;mso-position-horizontal:absolute;mso-position-horizontal-relative:margin;mso-position-vertical:absolute;mso-position-vertical-relative:text;mso-width-percent:0;mso-width-relative:margin;v-text-anchor:top" o:gfxdata="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" filled="f" stroked="f" strokeweight=".5pt">
                     <v:textbox>
                       <w:txbxContent>
                         <w:p/>
@@ -947,7 +947,7 @@
             <mc:AlternateContent>
               <mc:Choice Requires="wps">
                 <w:drawing>
-                  <wp:anchor distT="0" distB="0" distL="114300" distR="114300" simplePos="0" relativeHeight="251660288" behindDoc="0" locked="0" layoutInCell="1" allowOverlap="1" wp14:anchorId="088A57F9" wp14:editId="7A9B78E9">
+                  <wp:anchor distT="0" distB="0" distL="114300" distR="114300" simplePos="0" relativeHeight="251658241" behindDoc="0" locked="0" layoutInCell="1" allowOverlap="1" wp14:anchorId="088A57F9" wp14:editId="7A9B78E9">
                     <wp:simplePos x="0" y="0"/>
                     <wp:positionH relativeFrom="margin">
                       <wp:align>left</wp:align>
@@ -1076,7 +1076,7 @@
               </mc:Choice>
               <mc:Fallback>
                 <w:pict>
-                  <v:shape w14:anchorId="088A57F9" id="Zone de texte 1" o:spid="_x0000_s1029" type="#_x0000_t202" style="position:absolute;margin-left:0;margin-top:357.75pt;width:385.5pt;height:87pt;z-index:251660288;visibility:visible;mso-wrap-style:square;mso-width-percent:0;mso-height-percent:0;mso-wrap-distance-left:9pt;mso-wrap-distance-top:0;mso-wrap-distance-right:9pt;mso-wrap-distance-bottom:0;mso-position-horizontal:left;mso-position-horizontal-relative:margin;mso-position-vertical:absolute;mso-position-vertical-relative:margin;mso-width-percent:0;mso-height-percent:0;mso-width-relative:margin;mso-height-relative:margin;v-text-anchor:top" o:gfxdata="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" filled="f" stroked="f" strokeweight=".5pt">
+                  <v:shape w14:anchorId="088A57F9" id="Zone de texte 1" o:spid="_x0000_s1029" type="#_x0000_t202" style="position:absolute;margin-left:0;margin-top:357.75pt;width:385.5pt;height:87pt;z-index:251658241;visibility:visible;mso-wrap-style:square;mso-width-percent:0;mso-height-percent:0;mso-wrap-distance-left:9pt;mso-wrap-distance-top:0;mso-wrap-distance-right:9pt;mso-wrap-distance-bottom:0;mso-position-horizontal:left;mso-position-horizontal-relative:margin;mso-position-vertical:absolute;mso-position-vertical-relative:margin;mso-width-percent:0;mso-height-percent:0;mso-width-relative:margin;mso-height-relative:margin;v-text-anchor:top" o:gfxdata="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" filled="f" stroked="f" strokeweight=".5pt">
                     <v:textbox>
                       <w:txbxContent>
                         <w:p>
@@ -1220,7 +1220,7 @@
           <w:r>
             <w:fldChar w:fldCharType="separate"/>
           </w:r>
-          <w:hyperlink w:anchor="_Toc63274864" w:history="1">
+          <w:hyperlink w:anchor="_Toc63354048" w:history="1">
             <w:r>
               <w:rPr>
                 <w:rStyle w:val="Lienhypertexte"/>
@@ -1249,7 +1249,7 @@
                 <w:noProof/>
                 <w:webHidden/>
               </w:rPr>
-              <w:instrText xml:space="preserve"> PAGEREF _Toc63274864 \h </w:instrText>
+              <w:instrText xml:space="preserve"> PAGEREF _Toc63354048 \h </w:instrText>
             </w:r>
             <w:r>
               <w:rPr>
@@ -1293,7 +1293,7 @@
               <w:lang w:eastAsia="fr-CA"/>
             </w:rPr>
           </w:pPr>
-          <w:hyperlink w:anchor="_Toc63274865" w:history="1">
+          <w:hyperlink w:anchor="_Toc63354049" w:history="1">
             <w:r>
               <w:rPr>
                 <w:rStyle w:val="Lienhypertexte"/>
@@ -1339,7 +1339,7 @@
                 <w:noProof/>
                 <w:webHidden/>
               </w:rPr>
-              <w:instrText xml:space="preserve"> PAGEREF _Toc63274865 \h </w:instrText>
+              <w:instrText xml:space="preserve"> PAGEREF _Toc63354049 \h </w:instrText>
             </w:r>
             <w:r>
               <w:rPr>
@@ -1383,7 +1383,7 @@
               <w:lang w:eastAsia="fr-CA"/>
             </w:rPr>
           </w:pPr>
-          <w:hyperlink w:anchor="_Toc63274866" w:history="1">
+          <w:hyperlink w:anchor="_Toc63354050" w:history="1">
             <w:r>
               <w:rPr>
                 <w:rStyle w:val="Lienhypertexte"/>
@@ -1429,7 +1429,7 @@
                 <w:noProof/>
                 <w:webHidden/>
               </w:rPr>
-              <w:instrText xml:space="preserve"> PAGEREF _Toc63274866 \h </w:instrText>
+              <w:instrText xml:space="preserve"> PAGEREF _Toc63354050 \h </w:instrText>
             </w:r>
             <w:r>
               <w:rPr>
@@ -1473,7 +1473,7 @@
               <w:lang w:eastAsia="fr-CA"/>
             </w:rPr>
           </w:pPr>
-          <w:hyperlink w:anchor="_Toc63274867" w:history="1">
+          <w:hyperlink w:anchor="_Toc63354051" w:history="1">
             <w:r>
               <w:rPr>
                 <w:rStyle w:val="Lienhypertexte"/>
@@ -1522,7 +1522,7 @@
                 <w:noProof/>
                 <w:webHidden/>
               </w:rPr>
-              <w:instrText xml:space="preserve"> PAGEREF _Toc63274867 \h </w:instrText>
+              <w:instrText xml:space="preserve"> PAGEREF _Toc63354051 \h </w:instrText>
             </w:r>
             <w:r>
               <w:rPr>
@@ -1566,7 +1566,7 @@
               <w:lang w:eastAsia="fr-CA"/>
             </w:rPr>
           </w:pPr>
-          <w:hyperlink w:anchor="_Toc63274868" w:history="1">
+          <w:hyperlink w:anchor="_Toc63354052" w:history="1">
             <w:r>
               <w:rPr>
                 <w:rStyle w:val="Lienhypertexte"/>
@@ -1615,7 +1615,7 @@
                 <w:noProof/>
                 <w:webHidden/>
               </w:rPr>
-              <w:instrText xml:space="preserve"> PAGEREF _Toc63274868 \h </w:instrText>
+              <w:instrText xml:space="preserve"> PAGEREF _Toc63354052 \h </w:instrText>
             </w:r>
             <w:r>
               <w:rPr>
@@ -1659,7 +1659,7 @@
               <w:lang w:eastAsia="fr-CA"/>
             </w:rPr>
           </w:pPr>
-          <w:hyperlink w:anchor="_Toc63274869" w:history="1">
+          <w:hyperlink w:anchor="_Toc63354053" w:history="1">
             <w:r>
               <w:rPr>
                 <w:rStyle w:val="Lienhypertexte"/>
@@ -1705,7 +1705,7 @@
                 <w:noProof/>
                 <w:webHidden/>
               </w:rPr>
-              <w:instrText xml:space="preserve"> PAGEREF _Toc63274869 \h </w:instrText>
+              <w:instrText xml:space="preserve"> PAGEREF _Toc63354053 \h </w:instrText>
             </w:r>
             <w:r>
               <w:rPr>
@@ -1748,7 +1748,7 @@
               <w:lang w:eastAsia="fr-CA"/>
             </w:rPr>
           </w:pPr>
-          <w:hyperlink w:anchor="_Toc63274870" w:history="1">
+          <w:hyperlink w:anchor="_Toc63354054" w:history="1">
             <w:r>
               <w:rPr>
                 <w:noProof/>
@@ -1768,7 +1768,7 @@
                 <w:noProof/>
                 <w:webHidden/>
               </w:rPr>
-              <w:instrText xml:space="preserve"> PAGEREF _Toc63274870 \h </w:instrText>
+              <w:instrText xml:space="preserve"> PAGEREF _Toc63354054 \h </w:instrText>
             </w:r>
             <w:r>
               <w:rPr>
@@ -1812,7 +1812,7 @@
               <w:lang w:eastAsia="fr-CA"/>
             </w:rPr>
           </w:pPr>
-          <w:hyperlink w:anchor="_Toc63274871" w:history="1">
+          <w:hyperlink w:anchor="_Toc63354055" w:history="1">
             <w:r>
               <w:rPr>
                 <w:rStyle w:val="Lienhypertexte"/>
@@ -1837,7 +1837,7 @@
                 <w:bCs/>
                 <w:noProof/>
               </w:rPr>
-              <w:t>Schéma du circuit</w:t>
+              <w:t>Diagramme de classe</w:t>
             </w:r>
             <w:r>
               <w:rPr>
@@ -1858,7 +1858,7 @@
                 <w:noProof/>
                 <w:webHidden/>
               </w:rPr>
-              <w:instrText xml:space="preserve"> PAGEREF _Toc63274871 \h </w:instrText>
+              <w:instrText xml:space="preserve"> PAGEREF _Toc63354055 \h </w:instrText>
             </w:r>
             <w:r>
               <w:rPr>
@@ -1879,6 +1879,94 @@
                 <w:webHidden/>
               </w:rPr>
               <w:t>4</w:t>
+            </w:r>
+            <w:r>
+              <w:rPr>
+                <w:noProof/>
+                <w:webHidden/>
+              </w:rPr>
+              <w:fldChar w:fldCharType="end"/>
+            </w:r>
+          </w:hyperlink>
+        </w:p>
+        <w:p>
+          <w:pPr>
+            <w:pStyle w:val="TM2"/>
+            <w:tabs>
+              <w:tab w:val="left" w:pos="660"/>
+              <w:tab w:val="right" w:leader="dot" w:pos="8630"/>
+            </w:tabs>
+            <w:rPr>
+              <w:rFonts w:eastAsiaTheme="minorEastAsia"/>
+              <w:noProof/>
+              <w:lang w:eastAsia="fr-CA"/>
+            </w:rPr>
+          </w:pPr>
+          <w:hyperlink r:id="rId12" w:anchor="_Toc63354056" w:history="1">
+            <w:r>
+              <w:rPr>
+                <w:rStyle w:val="Lienhypertexte"/>
+                <w:rFonts w:ascii="Wingdings" w:hAnsi="Wingdings" w:cs="Aharoni"/>
+                <w:noProof/>
+              </w:rPr>
+              <w:t></w:t>
+            </w:r>
+            <w:r>
+              <w:rPr>
+                <w:rFonts w:eastAsiaTheme="minorEastAsia"/>
+                <w:noProof/>
+                <w:lang w:eastAsia="fr-CA"/>
+              </w:rPr>
+              <w:tab/>
+            </w:r>
+            <w:r>
+              <w:rPr>
+                <w:rStyle w:val="Lienhypertexte"/>
+                <w:rFonts w:ascii="Aharoni" w:hAnsi="Aharoni" w:cs="Aharoni"/>
+                <w:noProof/>
+              </w:rPr>
+              <w:t>Schéma du circuit</w:t>
+            </w:r>
+            <w:r>
+              <w:rPr>
+                <w:noProof/>
+                <w:webHidden/>
+              </w:rPr>
+              <w:tab/>
+            </w:r>
+            <w:r>
+              <w:rPr>
+                <w:noProof/>
+                <w:webHidden/>
+              </w:rPr>
+              <w:fldChar w:fldCharType="begin"/>
+            </w:r>
+            <w:r>
+              <w:rPr>
+                <w:noProof/>
+                <w:webHidden/>
+              </w:rPr>
+              <w:instrText xml:space="preserve"> PAGEREF _Toc63354056 \h </w:instrText>
+            </w:r>
+            <w:r>
+              <w:rPr>
+                <w:noProof/>
+                <w:webHidden/>
+              </w:rPr>
+            </w:r>
+            <w:r>
+              <w:rPr>
+                <w:noProof/>
+                <w:webHidden/>
+              </w:rPr>
+              <w:fldChar w:fldCharType="separate"/>
+            </w:r>
+            <w:r>
+              <w:rPr>
+                <w:noProof/>
+                <w:webHidden/>
+              </w:rPr>
+              <w:t>5</w:t>
             </w:r>
             <w:r>
               <w:rPr>
@@ -1898,7 +1986,7 @@
               <w:lang w:eastAsia="fr-CA"/>
             </w:rPr>
           </w:pPr>
-          <w:hyperlink w:anchor="_Toc63274872" w:history="1">
+          <w:hyperlink w:anchor="_Toc63354057" w:history="1">
             <w:r>
               <w:rPr>
                 <w:rStyle w:val="Lienhypertexte"/>
@@ -1928,7 +2016,7 @@
                 <w:noProof/>
                 <w:webHidden/>
               </w:rPr>
-              <w:instrText xml:space="preserve"> PAGEREF _Toc63274872 \h </w:instrText>
+              <w:instrText xml:space="preserve"> PAGEREF _Toc63354057 \h </w:instrText>
             </w:r>
             <w:r>
               <w:rPr>
@@ -1948,7 +2036,147 @@
                 <w:noProof/>
                 <w:webHidden/>
               </w:rPr>
-              <w:t>5</w:t>
+              <w:t>6</w:t>
+            </w:r>
+            <w:r>
+              <w:rPr>
+                <w:noProof/>
+                <w:webHidden/>
+              </w:rPr>
+              <w:fldChar w:fldCharType="end"/>
+            </w:r>
+          </w:hyperlink>
+        </w:p>
+        <w:p>
+          <w:pPr>
+            <w:pStyle w:val="TM1"/>
+            <w:rPr>
+              <w:rFonts w:eastAsiaTheme="minorEastAsia"/>
+              <w:noProof/>
+              <w:lang w:eastAsia="fr-CA"/>
+            </w:rPr>
+          </w:pPr>
+          <w:hyperlink w:anchor="_Toc63354058" w:history="1">
+            <w:r>
+              <w:rPr>
+                <w:rStyle w:val="Lienhypertexte"/>
+                <w:rFonts w:ascii="Aharoni" w:hAnsi="Aharoni" w:cs="Aharoni"/>
+                <w:b/>
+                <w:bCs/>
+                <w:noProof/>
+              </w:rPr>
+              <w:t>Code</w:t>
+            </w:r>
+            <w:r>
+              <w:rPr>
+                <w:noProof/>
+                <w:webHidden/>
+              </w:rPr>
+              <w:tab/>
+            </w:r>
+            <w:r>
+              <w:rPr>
+                <w:noProof/>
+                <w:webHidden/>
+              </w:rPr>
+              <w:fldChar w:fldCharType="begin"/>
+            </w:r>
+            <w:r>
+              <w:rPr>
+                <w:noProof/>
+                <w:webHidden/>
+              </w:rPr>
+              <w:instrText xml:space="preserve"> PAGEREF _Toc63354058 \h </w:instrText>
+            </w:r>
+            <w:r>
+              <w:rPr>
+                <w:noProof/>
+                <w:webHidden/>
+              </w:rPr>
+            </w:r>
+            <w:r>
+              <w:rPr>
+                <w:noProof/>
+                <w:webHidden/>
+              </w:rPr>
+              <w:fldChar w:fldCharType="separate"/>
+            </w:r>
+            <w:r>
+              <w:rPr>
+                <w:noProof/>
+                <w:webHidden/>
+              </w:rPr>
+              <w:t>7</w:t>
+            </w:r>
+            <w:r>
+              <w:rPr>
+                <w:noProof/>
+                <w:webHidden/>
+              </w:rPr>
+              <w:fldChar w:fldCharType="end"/>
+            </w:r>
+          </w:hyperlink>
+        </w:p>
+        <w:p>
+          <w:pPr>
+            <w:pStyle w:val="TM1"/>
+            <w:rPr>
+              <w:rFonts w:eastAsiaTheme="minorEastAsia"/>
+              <w:noProof/>
+              <w:lang w:eastAsia="fr-CA"/>
+            </w:rPr>
+          </w:pPr>
+          <w:hyperlink w:anchor="_Toc63354059" w:history="1">
+            <w:r>
+              <w:rPr>
+                <w:rStyle w:val="Lienhypertexte"/>
+                <w:rFonts w:ascii="Aharoni" w:hAnsi="Aharoni" w:cs="Aharoni"/>
+                <w:b/>
+                <w:bCs/>
+                <w:noProof/>
+              </w:rPr>
+              <w:t>Vidéo</w:t>
+            </w:r>
+            <w:r>
+              <w:rPr>
+                <w:noProof/>
+                <w:webHidden/>
+              </w:rPr>
+              <w:tab/>
+            </w:r>
+            <w:r>
+              <w:rPr>
+                <w:noProof/>
+                <w:webHidden/>
+              </w:rPr>
+              <w:fldChar w:fldCharType="begin"/>
+            </w:r>
+            <w:r>
+              <w:rPr>
+                <w:noProof/>
+                <w:webHidden/>
+              </w:rPr>
+              <w:instrText xml:space="preserve"> PAGEREF _Toc63354059 \h </w:instrText>
+            </w:r>
+            <w:r>
+              <w:rPr>
+                <w:noProof/>
+                <w:webHidden/>
+              </w:rPr>
+            </w:r>
+            <w:r>
+              <w:rPr>
+                <w:noProof/>
+                <w:webHidden/>
+              </w:rPr>
+              <w:fldChar w:fldCharType="separate"/>
+            </w:r>
+            <w:r>
+              <w:rPr>
+                <w:noProof/>
+                <w:webHidden/>
+              </w:rPr>
+              <w:t>7</w:t>
             </w:r>
             <w:r>
               <w:rPr>
@@ -1987,11 +2215,6 @@
     <w:p/>
     <w:p/>
     <w:p/>
-    <w:p/>
-    <w:p/>
-    <w:p/>
-    <w:p/>
-    <w:p/>
     <w:p>
       <w:pPr>
         <w:pStyle w:val="Titre1"/>
@@ -2003,7 +2226,7 @@
           <w:szCs w:val="36"/>
         </w:rPr>
       </w:pPr>
-      <w:bookmarkStart w:id="0" w:name="_Toc63274864"/>
+      <w:bookmarkStart w:id="0" w:name="_Toc63354048"/>
       <w:r>
         <w:rPr>
           <w:b/>
@@ -2031,7 +2254,7 @@
           <w:szCs w:val="32"/>
         </w:rPr>
       </w:pPr>
-      <w:bookmarkStart w:id="1" w:name="_Toc63274865"/>
+      <w:bookmarkStart w:id="1" w:name="_Toc63354049"/>
       <w:r>
         <w:rPr>
           <w:b/>
@@ -2067,7 +2290,7 @@
           <w:szCs w:val="28"/>
         </w:rPr>
       </w:pPr>
-      <w:bookmarkStart w:id="2" w:name="_Toc63274866"/>
+      <w:bookmarkStart w:id="2" w:name="_Toc63354050"/>
       <w:r>
         <w:rPr>
           <w:b/>
@@ -2503,7 +2726,7 @@
           <w:lang w:val="fr-FR" w:eastAsia="fr-CA"/>
         </w:rPr>
       </w:pPr>
-      <w:bookmarkStart w:id="3" w:name="_Toc63274867"/>
+      <w:bookmarkStart w:id="3" w:name="_Toc63354051"/>
       <w:r>
         <w:rPr>
           <w:rFonts w:eastAsia="Times New Roman"/>
@@ -2547,7 +2770,7 @@
         <mc:AlternateContent>
           <mc:Choice Requires="wps">
             <w:drawing>
-              <wp:anchor distT="0" distB="0" distL="114300" distR="114300" simplePos="0" relativeHeight="251697152" behindDoc="0" locked="0" layoutInCell="1" allowOverlap="1" wp14:anchorId="63043AEE" wp14:editId="2FEDFE0D">
+              <wp:anchor distT="0" distB="0" distL="114300" distR="114300" simplePos="0" relativeHeight="251658273" behindDoc="0" locked="0" layoutInCell="1" allowOverlap="1" wp14:anchorId="63043AEE" wp14:editId="2FEDFE0D">
                 <wp:simplePos x="0" y="0"/>
                 <wp:positionH relativeFrom="column">
                   <wp:posOffset>400050</wp:posOffset>
@@ -2616,7 +2839,7 @@
           </mc:Choice>
           <mc:Fallback>
             <w:pict>
-              <v:shape w14:anchorId="63043AEE" id="Zone de texte 61" o:spid="_x0000_s1030" type="#_x0000_t202" style="position:absolute;margin-left:31.5pt;margin-top:84.2pt;width:90pt;height:36pt;z-index:251697152;visibility:visible;mso-wrap-style:square;mso-width-percent:0;mso-height-percent:0;mso-wrap-distance-left:9pt;mso-wrap-distance-top:0;mso-wrap-distance-right:9pt;mso-wrap-distance-bottom:0;mso-position-horizontal:absolute;mso-position-horizontal-relative:text;mso-position-vertical:absolute;mso-position-vertical-relative:text;mso-width-percent:0;mso-height-percent:0;mso-width-relative:margin;mso-height-relative:margin;v-text-anchor:top" o:gfxdata="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" filled="f" stroked="f" strokeweight=".5pt">
+              <v:shape w14:anchorId="63043AEE" id="Zone de texte 61" o:spid="_x0000_s1030" type="#_x0000_t202" style="position:absolute;margin-left:31.5pt;margin-top:84.2pt;width:90pt;height:36pt;z-index:251658273;visibility:visible;mso-wrap-style:square;mso-width-percent:0;mso-height-percent:0;mso-wrap-distance-left:9pt;mso-wrap-distance-top:0;mso-wrap-distance-right:9pt;mso-wrap-distance-bottom:0;mso-position-horizontal:absolute;mso-position-horizontal-relative:text;mso-position-vertical:absolute;mso-position-vertical-relative:text;mso-width-percent:0;mso-height-percent:0;mso-width-relative:margin;mso-height-relative:margin;v-text-anchor:top" o:gfxdata="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" filled="f" stroked="f" strokeweight=".5pt">
                 <v:textbox>
                   <w:txbxContent>
                     <w:p>
@@ -2648,7 +2871,7 @@
         <mc:AlternateContent>
           <mc:Choice Requires="wps">
             <w:drawing>
-              <wp:anchor distT="0" distB="0" distL="114300" distR="114300" simplePos="0" relativeHeight="251696128" behindDoc="0" locked="0" layoutInCell="1" allowOverlap="1" wp14:anchorId="3FA4C6C3" wp14:editId="5AB7A7CF">
+              <wp:anchor distT="0" distB="0" distL="114300" distR="114300" simplePos="0" relativeHeight="251658272" behindDoc="0" locked="0" layoutInCell="1" allowOverlap="1" wp14:anchorId="3FA4C6C3" wp14:editId="5AB7A7CF">
                 <wp:simplePos x="0" y="0"/>
                 <wp:positionH relativeFrom="column">
                   <wp:posOffset>2371725</wp:posOffset>
@@ -2720,7 +2943,7 @@
           </mc:Choice>
           <mc:Fallback>
             <w:pict>
-              <v:shape w14:anchorId="3FA4C6C3" id="Zone de texte 60" o:spid="_x0000_s1031" type="#_x0000_t202" style="position:absolute;margin-left:186.75pt;margin-top:125.45pt;width:142.5pt;height:22.5pt;z-index:251696128;visibility:visible;mso-wrap-style:square;mso-width-percent:0;mso-height-percent:0;mso-wrap-distance-left:9pt;mso-wrap-distance-top:0;mso-wrap-distance-right:9pt;mso-wrap-distance-bottom:0;mso-position-horizontal:absolute;mso-position-horizontal-relative:text;mso-position-vertical:absolute;mso-position-vertical-relative:text;mso-width-percent:0;mso-height-percent:0;mso-width-relative:margin;mso-height-relative:margin;v-text-anchor:top" o:gfxdata="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" filled="f" stroked="f" strokeweight=".5pt">
+              <v:shape w14:anchorId="3FA4C6C3" id="Zone de texte 60" o:spid="_x0000_s1031" type="#_x0000_t202" style="position:absolute;margin-left:186.75pt;margin-top:125.45pt;width:142.5pt;height:22.5pt;z-index:251658272;visibility:visible;mso-wrap-style:square;mso-width-percent:0;mso-height-percent:0;mso-wrap-distance-left:9pt;mso-wrap-distance-top:0;mso-wrap-distance-right:9pt;mso-wrap-distance-bottom:0;mso-position-horizontal:absolute;mso-position-horizontal-relative:text;mso-position-vertical:absolute;mso-position-vertical-relative:text;mso-width-percent:0;mso-height-percent:0;mso-width-relative:margin;mso-height-relative:margin;v-text-anchor:top" o:gfxdata="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" filled="f" stroked="f" strokeweight=".5pt">
                 <v:textbox>
                   <w:txbxContent>
                     <w:p>
@@ -2755,7 +2978,7 @@
         <mc:AlternateContent>
           <mc:Choice Requires="wps">
             <w:drawing>
-              <wp:anchor distT="0" distB="0" distL="114300" distR="114300" simplePos="0" relativeHeight="251694080" behindDoc="0" locked="0" layoutInCell="1" allowOverlap="1" wp14:anchorId="67A403A0" wp14:editId="43BDE70D">
+              <wp:anchor distT="0" distB="0" distL="114300" distR="114300" simplePos="0" relativeHeight="251658270" behindDoc="0" locked="0" layoutInCell="1" allowOverlap="1" wp14:anchorId="67A403A0" wp14:editId="43BDE70D">
                 <wp:simplePos x="0" y="0"/>
                 <wp:positionH relativeFrom="margin">
                   <wp:align>left</wp:align>
@@ -2832,7 +3055,7 @@
         <mc:AlternateContent>
           <mc:Choice Requires="wps">
             <w:drawing>
-              <wp:anchor distT="0" distB="0" distL="114300" distR="114300" simplePos="0" relativeHeight="251688960" behindDoc="0" locked="0" layoutInCell="1" allowOverlap="1" wp14:anchorId="27CF2B9D" wp14:editId="727A1953">
+              <wp:anchor distT="0" distB="0" distL="114300" distR="114300" simplePos="0" relativeHeight="251658265" behindDoc="0" locked="0" layoutInCell="1" allowOverlap="1" wp14:anchorId="27CF2B9D" wp14:editId="727A1953">
                 <wp:simplePos x="0" y="0"/>
                 <wp:positionH relativeFrom="column">
                   <wp:posOffset>-209551</wp:posOffset>
@@ -2908,7 +3131,7 @@
                 <v:stroke joinstyle="miter"/>
                 <v:path gradientshapeok="t" o:connecttype="rect" textboxrect="4353,0,17214,21600"/>
               </v:shapetype>
-              <v:shape id="Organigramme : Préparation 49" o:spid="_x0000_s1032" type="#_x0000_t117" style="position:absolute;margin-left:-16.5pt;margin-top:196.7pt;width:105.75pt;height:26.25pt;z-index:251688960;visibility:visible;mso-wrap-style:square;mso-width-percent:0;mso-height-percent:0;mso-wrap-distance-left:9pt;mso-wrap-distance-top:0;mso-wrap-distance-right:9pt;mso-wrap-distance-bottom:0;mso-position-horizontal:absolute;mso-position-horizontal-relative:text;mso-position-vertical:absolute;mso-position-vertical-relative:text;mso-width-percent:0;mso-height-percent:0;mso-width-relative:margin;mso-height-relative:margin;v-text-anchor:middle" o:gfxdata="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" fillcolor="#ee853d [3029]" stroked="f">
+              <v:shape id="Organigramme : Préparation 49" o:spid="_x0000_s1032" type="#_x0000_t117" style="position:absolute;margin-left:-16.5pt;margin-top:196.7pt;width:105.75pt;height:26.25pt;z-index:251658265;visibility:visible;mso-wrap-style:square;mso-width-percent:0;mso-height-percent:0;mso-wrap-distance-left:9pt;mso-wrap-distance-top:0;mso-wrap-distance-right:9pt;mso-wrap-distance-bottom:0;mso-position-horizontal:absolute;mso-position-horizontal-relative:text;mso-position-vertical:absolute;mso-position-vertical-relative:text;mso-width-percent:0;mso-height-percent:0;mso-width-relative:margin;mso-height-relative:margin;v-text-anchor:middle" o:gfxdata="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" fillcolor="#ee853d [3029]" stroked="f">
                 <v:fill color2="#ec7a2d [3173]" rotate="t" colors="0 #f18c55;.5 #f67b28;1 #e56b17" focus="100%" type="gradient">
                   <o:fill v:ext="view" type="gradientUnscaled"/>
                 </v:fill>
@@ -2937,7 +3160,7 @@
         <mc:AlternateContent>
           <mc:Choice Requires="wps">
             <w:drawing>
-              <wp:anchor distT="0" distB="0" distL="114300" distR="114300" simplePos="0" relativeHeight="251695104" behindDoc="0" locked="0" layoutInCell="1" allowOverlap="1" wp14:anchorId="53B1D100" wp14:editId="287B1C7F">
+              <wp:anchor distT="0" distB="0" distL="114300" distR="114300" simplePos="0" relativeHeight="251658271" behindDoc="0" locked="0" layoutInCell="1" allowOverlap="1" wp14:anchorId="53B1D100" wp14:editId="287B1C7F">
                 <wp:simplePos x="0" y="0"/>
                 <wp:positionH relativeFrom="column">
                   <wp:posOffset>0</wp:posOffset>
@@ -3023,7 +3246,7 @@
         <mc:AlternateContent>
           <mc:Choice Requires="wps">
             <w:drawing>
-              <wp:anchor distT="0" distB="0" distL="114300" distR="114300" simplePos="0" relativeHeight="251691008" behindDoc="0" locked="0" layoutInCell="1" allowOverlap="1" wp14:anchorId="1DB2E4BF" wp14:editId="331098CE">
+              <wp:anchor distT="0" distB="0" distL="114300" distR="114300" simplePos="0" relativeHeight="251658267" behindDoc="0" locked="0" layoutInCell="1" allowOverlap="1" wp14:anchorId="1DB2E4BF" wp14:editId="331098CE">
                 <wp:simplePos x="0" y="0"/>
                 <wp:positionH relativeFrom="column">
                   <wp:posOffset>1857375</wp:posOffset>
@@ -3109,7 +3332,7 @@
           </mc:Choice>
           <mc:Fallback>
             <w:pict>
-              <v:roundrect w14:anchorId="1DB2E4BF" id="Rectangle : coins arrondis 51" o:spid="_x0000_s1033" style="position:absolute;margin-left:146.25pt;margin-top:140.45pt;width:177.75pt;height:67.5pt;z-index:251691008;visibility:visible;mso-wrap-style:square;mso-width-percent:0;mso-height-percent:0;mso-wrap-distance-left:9pt;mso-wrap-distance-top:0;mso-wrap-distance-right:9pt;mso-wrap-distance-bottom:0;mso-position-horizontal:absolute;mso-position-horizontal-relative:text;mso-position-vertical:absolute;mso-position-vertical-relative:text;mso-width-percent:0;mso-height-percent:0;mso-width-relative:margin;mso-height-relative:margin;v-text-anchor:middle" arcsize="10923f" o:gfxdata="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" fillcolor="#77b64e [3033]" stroked="f">
+              <v:roundrect w14:anchorId="1DB2E4BF" id="Rectangle : coins arrondis 51" o:spid="_x0000_s1033" style="position:absolute;margin-left:146.25pt;margin-top:140.45pt;width:177.75pt;height:67.5pt;z-index:251658267;visibility:visible;mso-wrap-style:square;mso-width-percent:0;mso-height-percent:0;mso-wrap-distance-left:9pt;mso-wrap-distance-top:0;mso-wrap-distance-right:9pt;mso-wrap-distance-bottom:0;mso-position-horizontal:absolute;mso-position-horizontal-relative:text;mso-position-vertical:absolute;mso-position-vertical-relative:text;mso-width-percent:0;mso-height-percent:0;mso-width-relative:margin;mso-height-relative:margin;v-text-anchor:middle" arcsize="10923f" o:gfxdata="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" fillcolor="#77b64e [3033]" stroked="f">
                 <v:fill color2="#6eaa46 [3177]" rotate="t" colors="0 #81b861;.5 #6fb242;1 #61a235" focus="100%" type="gradient">
                   <o:fill v:ext="view" type="gradientUnscaled"/>
                 </v:fill>
@@ -3152,7 +3375,7 @@
         <mc:AlternateContent>
           <mc:Choice Requires="wps">
             <w:drawing>
-              <wp:anchor distT="0" distB="0" distL="114300" distR="114300" simplePos="0" relativeHeight="251693056" behindDoc="0" locked="0" layoutInCell="1" allowOverlap="1" wp14:anchorId="55FF7CBA" wp14:editId="14E866E3">
+              <wp:anchor distT="0" distB="0" distL="114300" distR="114300" simplePos="0" relativeHeight="251658269" behindDoc="0" locked="0" layoutInCell="1" allowOverlap="1" wp14:anchorId="55FF7CBA" wp14:editId="14E866E3">
                 <wp:simplePos x="0" y="0"/>
                 <wp:positionH relativeFrom="column">
                   <wp:posOffset>-590550</wp:posOffset>
@@ -3233,7 +3456,7 @@
           </mc:Choice>
           <mc:Fallback>
             <w:pict>
-              <v:roundrect w14:anchorId="55FF7CBA" id="Rectangle : coins arrondis 57" o:spid="_x0000_s1034" style="position:absolute;margin-left:-46.5pt;margin-top:117.95pt;width:114pt;height:33pt;z-index:251693056;visibility:visible;mso-wrap-style:square;mso-width-percent:0;mso-wrap-distance-left:9pt;mso-wrap-distance-top:0;mso-wrap-distance-right:9pt;mso-wrap-distance-bottom:0;mso-position-horizontal:absolute;mso-position-horizontal-relative:text;mso-position-vertical:absolute;mso-position-vertical-relative:text;mso-width-percent:0;mso-width-relative:margin;v-text-anchor:middle" arcsize="10923f" o:gfxdata="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" fillcolor="#82a0d7 [2164]" strokecolor="#4472c4 [3204]" strokeweight=".5pt">
+              <v:roundrect w14:anchorId="55FF7CBA" id="Rectangle : coins arrondis 57" o:spid="_x0000_s1034" style="position:absolute;margin-left:-46.5pt;margin-top:117.95pt;width:114pt;height:33pt;z-index:251658269;visibility:visible;mso-wrap-style:square;mso-width-percent:0;mso-wrap-distance-left:9pt;mso-wrap-distance-top:0;mso-wrap-distance-right:9pt;mso-wrap-distance-bottom:0;mso-position-horizontal:absolute;mso-position-horizontal-relative:text;mso-position-vertical:absolute;mso-position-vertical-relative:text;mso-width-percent:0;mso-width-relative:margin;v-text-anchor:middle" arcsize="10923f" o:gfxdata="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" fillcolor="#82a0d7 [2164]" strokecolor="#4472c4 [3204]" strokeweight=".5pt">
                 <v:fill color2="#678ccf [2612]" rotate="t" colors="0 #a8b7df;.5 #9aabd9;1 #879ed7" focus="100%" type="gradient">
                   <o:fill v:ext="view" type="gradientUnscaled"/>
                 </v:fill>
@@ -3274,7 +3497,7 @@
         <mc:AlternateContent>
           <mc:Choice Requires="wps">
             <w:drawing>
-              <wp:anchor distT="0" distB="0" distL="114300" distR="114300" simplePos="0" relativeHeight="251692032" behindDoc="0" locked="0" layoutInCell="1" allowOverlap="1" wp14:anchorId="7EF8F8DA" wp14:editId="07A3C144">
+              <wp:anchor distT="0" distB="0" distL="114300" distR="114300" simplePos="0" relativeHeight="251658268" behindDoc="0" locked="0" layoutInCell="1" allowOverlap="1" wp14:anchorId="7EF8F8DA" wp14:editId="07A3C144">
                 <wp:simplePos x="0" y="0"/>
                 <wp:positionH relativeFrom="column">
                   <wp:posOffset>361950</wp:posOffset>
@@ -3348,7 +3571,7 @@
         <mc:AlternateContent>
           <mc:Choice Requires="wps">
             <w:drawing>
-              <wp:anchor distT="0" distB="0" distL="114300" distR="114300" simplePos="0" relativeHeight="251689984" behindDoc="0" locked="0" layoutInCell="1" allowOverlap="1" wp14:anchorId="206CEEDD" wp14:editId="3C41732E">
+              <wp:anchor distT="0" distB="0" distL="114300" distR="114300" simplePos="0" relativeHeight="251658266" behindDoc="0" locked="0" layoutInCell="1" allowOverlap="1" wp14:anchorId="206CEEDD" wp14:editId="3C41732E">
                 <wp:simplePos x="0" y="0"/>
                 <wp:positionH relativeFrom="column">
                   <wp:posOffset>419100</wp:posOffset>
@@ -3420,7 +3643,7 @@
         <mc:AlternateContent>
           <mc:Choice Requires="wps">
             <w:drawing>
-              <wp:anchor distT="0" distB="0" distL="114300" distR="114300" simplePos="0" relativeHeight="251686912" behindDoc="0" locked="0" layoutInCell="1" allowOverlap="1" wp14:anchorId="58FB1B48" wp14:editId="05B89F50">
+              <wp:anchor distT="0" distB="0" distL="114300" distR="114300" simplePos="0" relativeHeight="251658263" behindDoc="0" locked="0" layoutInCell="1" allowOverlap="1" wp14:anchorId="58FB1B48" wp14:editId="05B89F50">
                 <wp:simplePos x="0" y="0"/>
                 <wp:positionH relativeFrom="column">
                   <wp:posOffset>1304924</wp:posOffset>
@@ -3492,7 +3715,7 @@
         <mc:AlternateContent>
           <mc:Choice Requires="wps">
             <w:drawing>
-              <wp:anchor distT="0" distB="0" distL="114300" distR="114300" simplePos="0" relativeHeight="251664384" behindDoc="0" locked="0" layoutInCell="1" allowOverlap="1" wp14:anchorId="1C58664B" wp14:editId="534C699B">
+              <wp:anchor distT="0" distB="0" distL="114300" distR="114300" simplePos="0" relativeHeight="251658245" behindDoc="0" locked="0" layoutInCell="1" allowOverlap="1" wp14:anchorId="1C58664B" wp14:editId="534C699B">
                 <wp:simplePos x="0" y="0"/>
                 <wp:positionH relativeFrom="margin">
                   <wp:posOffset>-1028700</wp:posOffset>
@@ -3579,7 +3802,7 @@
           </mc:Choice>
           <mc:Fallback>
             <w:pict>
-              <v:roundrect w14:anchorId="1C58664B" id="Rectangle : coins arrondis 8" o:spid="_x0000_s1035" style="position:absolute;margin-left:-81pt;margin-top:12.2pt;width:590.25pt;height:335.25pt;z-index:251664384;visibility:visible;mso-wrap-style:square;mso-width-percent:0;mso-height-percent:0;mso-wrap-distance-left:9pt;mso-wrap-distance-top:0;mso-wrap-distance-right:9pt;mso-wrap-distance-bottom:0;mso-position-horizontal:absolute;mso-position-horizontal-relative:margin;mso-position-vertical:absolute;mso-position-vertical-relative:text;mso-width-percent:0;mso-height-percent:0;mso-width-relative:margin;mso-height-relative:margin;v-text-anchor:middle" arcsize="10923f" o:gfxdata="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" fillcolor="#91bce3 [2168]" strokecolor="#5b9bd5 [3208]" strokeweight=".5pt">
+              <v:roundrect w14:anchorId="1C58664B" id="Rectangle : coins arrondis 8" o:spid="_x0000_s1035" style="position:absolute;margin-left:-81pt;margin-top:12.2pt;width:590.25pt;height:335.25pt;z-index:251658245;visibility:visible;mso-wrap-style:square;mso-width-percent:0;mso-height-percent:0;mso-wrap-distance-left:9pt;mso-wrap-distance-top:0;mso-wrap-distance-right:9pt;mso-wrap-distance-bottom:0;mso-position-horizontal:absolute;mso-position-horizontal-relative:margin;mso-position-vertical:absolute;mso-position-vertical-relative:text;mso-width-percent:0;mso-height-percent:0;mso-width-relative:margin;mso-height-relative:margin;v-text-anchor:middle" arcsize="10923f" o:gfxdata="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" fillcolor="#91bce3 [2168]" strokecolor="#5b9bd5 [3208]" strokeweight=".5pt">
                 <v:fill color2="#7aaddd [2616]" rotate="t" colors="0 #b1cbe9;.5 #a3c1e5;1 #92b9e4" focus="100%" type="gradient">
                   <o:fill v:ext="view" type="gradientUnscaled"/>
                 </v:fill>
@@ -3624,7 +3847,7 @@
         <mc:AlternateContent>
           <mc:Choice Requires="wps">
             <w:drawing>
-              <wp:anchor distT="0" distB="0" distL="114300" distR="114300" simplePos="0" relativeHeight="251687936" behindDoc="0" locked="0" layoutInCell="1" allowOverlap="1" wp14:anchorId="19A10555" wp14:editId="2C9F3D60">
+              <wp:anchor distT="0" distB="0" distL="114300" distR="114300" simplePos="0" relativeHeight="251658264" behindDoc="0" locked="0" layoutInCell="1" allowOverlap="1" wp14:anchorId="19A10555" wp14:editId="2C9F3D60">
                 <wp:simplePos x="0" y="0"/>
                 <wp:positionH relativeFrom="column">
                   <wp:posOffset>-438150</wp:posOffset>
@@ -3706,7 +3929,7 @@
           </mc:Choice>
           <mc:Fallback>
             <w:pict>
-              <v:oval w14:anchorId="19A10555" id="Ellipse 42" o:spid="_x0000_s1036" style="position:absolute;margin-left:-34.5pt;margin-top:256.7pt;width:137.25pt;height:51.75pt;z-index:251687936;visibility:visible;mso-wrap-style:square;mso-width-percent:0;mso-height-percent:0;mso-wrap-distance-left:9pt;mso-wrap-distance-top:0;mso-wrap-distance-right:9pt;mso-wrap-distance-bottom:0;mso-position-horizontal:absolute;mso-position-horizontal-relative:text;mso-position-vertical:absolute;mso-position-vertical-relative:text;mso-width-percent:0;mso-height-percent:0;mso-width-relative:margin;mso-height-relative:margin;v-text-anchor:middle" o:gfxdata="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" fillcolor="#4472c4 [3204]" strokecolor="#1f3763 [1604]" strokeweight="1pt">
+              <v:oval w14:anchorId="19A10555" id="Ellipse 42" o:spid="_x0000_s1036" style="position:absolute;margin-left:-34.5pt;margin-top:256.7pt;width:137.25pt;height:51.75pt;z-index:251658264;visibility:visible;mso-wrap-style:square;mso-width-percent:0;mso-height-percent:0;mso-wrap-distance-left:9pt;mso-wrap-distance-top:0;mso-wrap-distance-right:9pt;mso-wrap-distance-bottom:0;mso-position-horizontal:absolute;mso-position-horizontal-relative:text;mso-position-vertical:absolute;mso-position-vertical-relative:text;mso-width-percent:0;mso-height-percent:0;mso-width-relative:margin;mso-height-relative:margin;v-text-anchor:middle" o:gfxdata="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" fillcolor="#4472c4 [3204]" strokecolor="#1f3763 [1604]" strokeweight="1pt">
                 <v:stroke joinstyle="miter"/>
                 <v:textbox>
                   <w:txbxContent>
@@ -3740,7 +3963,7 @@
         <mc:AlternateContent>
           <mc:Choice Requires="wps">
             <w:drawing>
-              <wp:anchor distT="0" distB="0" distL="114300" distR="114300" simplePos="0" relativeHeight="251685888" behindDoc="0" locked="0" layoutInCell="1" allowOverlap="1" wp14:anchorId="0D3BD93F" wp14:editId="188E890E">
+              <wp:anchor distT="0" distB="0" distL="114300" distR="114300" simplePos="0" relativeHeight="251658262" behindDoc="0" locked="0" layoutInCell="1" allowOverlap="1" wp14:anchorId="0D3BD93F" wp14:editId="188E890E">
                 <wp:simplePos x="0" y="0"/>
                 <wp:positionH relativeFrom="column">
                   <wp:posOffset>2400300</wp:posOffset>
@@ -3809,7 +4032,7 @@
           </mc:Choice>
           <mc:Fallback>
             <w:pict>
-              <v:shape w14:anchorId="0D3BD93F" id="Zone de texte 40" o:spid="_x0000_s1037" type="#_x0000_t202" style="position:absolute;margin-left:189pt;margin-top:243.8pt;width:92.25pt;height:18pt;z-index:251685888;visibility:visible;mso-wrap-style:square;mso-height-percent:0;mso-wrap-distance-left:9pt;mso-wrap-distance-top:0;mso-wrap-distance-right:9pt;mso-wrap-distance-bottom:0;mso-position-horizontal:absolute;mso-position-horizontal-relative:text;mso-position-vertical:absolute;mso-position-vertical-relative:text;mso-height-percent:0;mso-height-relative:margin;v-text-anchor:top" o:gfxdata="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" filled="f" stroked="f" strokeweight=".5pt">
+              <v:shape w14:anchorId="0D3BD93F" id="Zone de texte 40" o:spid="_x0000_s1037" type="#_x0000_t202" style="position:absolute;margin-left:189pt;margin-top:243.8pt;width:92.25pt;height:18pt;z-index:251658262;visibility:visible;mso-wrap-style:square;mso-height-percent:0;mso-wrap-distance-left:9pt;mso-wrap-distance-top:0;mso-wrap-distance-right:9pt;mso-wrap-distance-bottom:0;mso-position-horizontal:absolute;mso-position-horizontal-relative:text;mso-position-vertical:absolute;mso-position-vertical-relative:text;mso-height-percent:0;mso-height-relative:margin;v-text-anchor:top" o:gfxdata="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" filled="f" stroked="f" strokeweight=".5pt">
                 <v:textbox>
                   <w:txbxContent>
                     <w:p>
@@ -3844,7 +4067,7 @@
         <mc:AlternateContent>
           <mc:Choice Requires="wps">
             <w:drawing>
-              <wp:anchor distT="0" distB="0" distL="114300" distR="114300" simplePos="0" relativeHeight="251684864" behindDoc="0" locked="0" layoutInCell="1" allowOverlap="1" wp14:anchorId="3E4CE023" wp14:editId="6E950532">
+              <wp:anchor distT="0" distB="0" distL="114300" distR="114300" simplePos="0" relativeHeight="251658261" behindDoc="0" locked="0" layoutInCell="1" allowOverlap="1" wp14:anchorId="3E4CE023" wp14:editId="6E950532">
                 <wp:simplePos x="0" y="0"/>
                 <wp:positionH relativeFrom="column">
                   <wp:posOffset>3743324</wp:posOffset>
@@ -3916,7 +4139,7 @@
         <mc:AlternateContent>
           <mc:Choice Requires="wps">
             <w:drawing>
-              <wp:anchor distT="0" distB="0" distL="114300" distR="114300" simplePos="0" relativeHeight="251680768" behindDoc="0" locked="0" layoutInCell="1" allowOverlap="1" wp14:anchorId="42F4AEF4" wp14:editId="7B8F1452">
+              <wp:anchor distT="0" distB="0" distL="114300" distR="114300" simplePos="0" relativeHeight="251658257" behindDoc="0" locked="0" layoutInCell="1" allowOverlap="1" wp14:anchorId="42F4AEF4" wp14:editId="7B8F1452">
                 <wp:simplePos x="0" y="0"/>
                 <wp:positionH relativeFrom="column">
                   <wp:posOffset>2181225</wp:posOffset>
@@ -4002,7 +4225,7 @@
           </mc:Choice>
           <mc:Fallback>
             <w:pict>
-              <v:roundrect w14:anchorId="42F4AEF4" id="Rectangle : coins arrondis 30" o:spid="_x0000_s1038" style="position:absolute;margin-left:171.75pt;margin-top:259.55pt;width:124.5pt;height:45.75pt;z-index:251680768;visibility:visible;mso-wrap-style:square;mso-width-percent:0;mso-height-percent:0;mso-wrap-distance-left:9pt;mso-wrap-distance-top:0;mso-wrap-distance-right:9pt;mso-wrap-distance-bottom:0;mso-position-horizontal:absolute;mso-position-horizontal-relative:text;mso-position-vertical:absolute;mso-position-vertical-relative:text;mso-width-percent:0;mso-height-percent:0;mso-width-relative:margin;mso-height-relative:margin;v-text-anchor:middle" arcsize="10923f" o:gfxdata="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" fillcolor="#9ecb81 [2169]" strokecolor="#70ad47 [3209]" strokeweight=".5pt">
+              <v:roundrect w14:anchorId="42F4AEF4" id="Rectangle : coins arrondis 30" o:spid="_x0000_s1038" style="position:absolute;margin-left:171.75pt;margin-top:259.55pt;width:124.5pt;height:45.75pt;z-index:251658257;visibility:visible;mso-wrap-style:square;mso-width-percent:0;mso-height-percent:0;mso-wrap-distance-left:9pt;mso-wrap-distance-top:0;mso-wrap-distance-right:9pt;mso-wrap-distance-bottom:0;mso-position-horizontal:absolute;mso-position-horizontal-relative:text;mso-position-vertical:absolute;mso-position-vertical-relative:text;mso-width-percent:0;mso-height-percent:0;mso-width-relative:margin;mso-height-relative:margin;v-text-anchor:middle" arcsize="10923f" o:gfxdata="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" fillcolor="#9ecb81 [2169]" strokecolor="#70ad47 [3209]" strokeweight=".5pt">
                 <v:fill color2="#8ac066 [2617]" rotate="t" colors="0 #b5d5a7;.5 #aace99;1 #9cca86" focus="100%" type="gradient">
                   <o:fill v:ext="view" type="gradientUnscaled"/>
                 </v:fill>
@@ -4045,7 +4268,7 @@
         <mc:AlternateContent>
           <mc:Choice Requires="wps">
             <w:drawing>
-              <wp:anchor distT="0" distB="0" distL="114300" distR="114300" simplePos="0" relativeHeight="251681792" behindDoc="0" locked="0" layoutInCell="1" allowOverlap="1" wp14:anchorId="0EA9BF2A" wp14:editId="21A2BBDA">
+              <wp:anchor distT="0" distB="0" distL="114300" distR="114300" simplePos="0" relativeHeight="251658258" behindDoc="0" locked="0" layoutInCell="1" allowOverlap="1" wp14:anchorId="0EA9BF2A" wp14:editId="21A2BBDA">
                 <wp:simplePos x="0" y="0"/>
                 <wp:positionH relativeFrom="column">
                   <wp:posOffset>3695700</wp:posOffset>
@@ -4104,7 +4327,7 @@
           </mc:Choice>
           <mc:Fallback>
             <w:pict>
-              <v:shape w14:anchorId="0EA9BF2A" id="Zone de texte 34" o:spid="_x0000_s1039" type="#_x0000_t202" style="position:absolute;margin-left:291pt;margin-top:283.35pt;width:66.75pt;height:21pt;z-index:251681792;visibility:visible;mso-wrap-style:square;mso-width-percent:0;mso-height-percent:0;mso-wrap-distance-left:9pt;mso-wrap-distance-top:0;mso-wrap-distance-right:9pt;mso-wrap-distance-bottom:0;mso-position-horizontal:absolute;mso-position-horizontal-relative:text;mso-position-vertical:absolute;mso-position-vertical-relative:text;mso-width-percent:0;mso-height-percent:0;mso-width-relative:margin;mso-height-relative:margin;v-text-anchor:top" o:gfxdata="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" filled="f" stroked="f" strokeweight=".5pt">
+              <v:shape w14:anchorId="0EA9BF2A" id="Zone de texte 34" o:spid="_x0000_s1039" type="#_x0000_t202" style="position:absolute;margin-left:291pt;margin-top:283.35pt;width:66.75pt;height:21pt;z-index:251658258;visibility:visible;mso-wrap-style:square;mso-width-percent:0;mso-height-percent:0;mso-wrap-distance-left:9pt;mso-wrap-distance-top:0;mso-wrap-distance-right:9pt;mso-wrap-distance-bottom:0;mso-position-horizontal:absolute;mso-position-horizontal-relative:text;mso-position-vertical:absolute;mso-position-vertical-relative:text;mso-width-percent:0;mso-height-percent:0;mso-width-relative:margin;mso-height-relative:margin;v-text-anchor:top" o:gfxdata="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" filled="f" stroked="f" strokeweight=".5pt">
                 <v:textbox>
                   <w:txbxContent>
                     <w:p>
@@ -4126,7 +4349,7 @@
         <mc:AlternateContent>
           <mc:Choice Requires="wps">
             <w:drawing>
-              <wp:anchor distT="0" distB="0" distL="114300" distR="114300" simplePos="0" relativeHeight="251683840" behindDoc="0" locked="0" layoutInCell="1" allowOverlap="1" wp14:anchorId="137BD0EA" wp14:editId="3AC40F48">
+              <wp:anchor distT="0" distB="0" distL="114300" distR="114300" simplePos="0" relativeHeight="251658260" behindDoc="0" locked="0" layoutInCell="1" allowOverlap="1" wp14:anchorId="137BD0EA" wp14:editId="3AC40F48">
                 <wp:simplePos x="0" y="0"/>
                 <wp:positionH relativeFrom="column">
                   <wp:posOffset>4733925</wp:posOffset>
@@ -4198,7 +4421,7 @@
           </mc:Choice>
           <mc:Fallback>
             <w:pict>
-              <v:shape w14:anchorId="137BD0EA" id="Zone de texte 37" o:spid="_x0000_s1040" type="#_x0000_t202" style="position:absolute;margin-left:372.75pt;margin-top:300.05pt;width:104.25pt;height:24.75pt;z-index:251683840;visibility:visible;mso-wrap-style:square;mso-width-percent:0;mso-height-percent:0;mso-wrap-distance-left:9pt;mso-wrap-distance-top:0;mso-wrap-distance-right:9pt;mso-wrap-distance-bottom:0;mso-position-horizontal:absolute;mso-position-horizontal-relative:text;mso-position-vertical:absolute;mso-position-vertical-relative:text;mso-width-percent:0;mso-height-percent:0;mso-width-relative:margin;mso-height-relative:margin;v-text-anchor:top" o:gfxdata="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" filled="f" stroked="f" strokeweight=".5pt">
+              <v:shape w14:anchorId="137BD0EA" id="Zone de texte 37" o:spid="_x0000_s1040" type="#_x0000_t202" style="position:absolute;margin-left:372.75pt;margin-top:300.05pt;width:104.25pt;height:24.75pt;z-index:251658260;visibility:visible;mso-wrap-style:square;mso-width-percent:0;mso-height-percent:0;mso-wrap-distance-left:9pt;mso-wrap-distance-top:0;mso-wrap-distance-right:9pt;mso-wrap-distance-bottom:0;mso-position-horizontal:absolute;mso-position-horizontal-relative:text;mso-position-vertical:absolute;mso-position-vertical-relative:text;mso-width-percent:0;mso-height-percent:0;mso-width-relative:margin;mso-height-relative:margin;v-text-anchor:top" o:gfxdata="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" filled="f" stroked="f" strokeweight=".5pt">
                 <v:textbox>
                   <w:txbxContent>
                     <w:p>
@@ -4233,7 +4456,7 @@
         <mc:AlternateContent>
           <mc:Choice Requires="wps">
             <w:drawing>
-              <wp:anchor distT="0" distB="0" distL="114300" distR="114300" simplePos="0" relativeHeight="251682816" behindDoc="0" locked="0" layoutInCell="1" allowOverlap="1" wp14:anchorId="20C4C655" wp14:editId="059F0145">
+              <wp:anchor distT="0" distB="0" distL="114300" distR="114300" simplePos="0" relativeHeight="251658259" behindDoc="0" locked="0" layoutInCell="1" allowOverlap="1" wp14:anchorId="20C4C655" wp14:editId="059F0145">
                 <wp:simplePos x="0" y="0"/>
                 <wp:positionH relativeFrom="column">
                   <wp:posOffset>4591050</wp:posOffset>
@@ -4304,7 +4527,7 @@
           </mc:Choice>
           <mc:Fallback>
             <w:pict>
-              <v:shape w14:anchorId="20C4C655" id="Zone de texte 35" o:spid="_x0000_s1041" type="#_x0000_t202" style="position:absolute;margin-left:361.5pt;margin-top:26.3pt;width:93pt;height:24pt;z-index:251682816;visibility:visible;mso-wrap-style:square;mso-width-percent:0;mso-height-percent:0;mso-wrap-distance-left:9pt;mso-wrap-distance-top:0;mso-wrap-distance-right:9pt;mso-wrap-distance-bottom:0;mso-position-horizontal:absolute;mso-position-horizontal-relative:text;mso-position-vertical:absolute;mso-position-vertical-relative:text;mso-width-percent:0;mso-height-percent:0;mso-width-relative:margin;mso-height-relative:margin;v-text-anchor:top" o:gfxdata="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" filled="f" stroked="f" strokeweight=".5pt">
+              <v:shape w14:anchorId="20C4C655" id="Zone de texte 35" o:spid="_x0000_s1041" type="#_x0000_t202" style="position:absolute;margin-left:361.5pt;margin-top:26.3pt;width:93pt;height:24pt;z-index:251658259;visibility:visible;mso-wrap-style:square;mso-width-percent:0;mso-height-percent:0;mso-wrap-distance-left:9pt;mso-wrap-distance-top:0;mso-wrap-distance-right:9pt;mso-wrap-distance-bottom:0;mso-position-horizontal:absolute;mso-position-horizontal-relative:text;mso-position-vertical:absolute;mso-position-vertical-relative:text;mso-width-percent:0;mso-height-percent:0;mso-width-relative:margin;mso-height-relative:margin;v-text-anchor:top" o:gfxdata="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" filled="f" stroked="f" strokeweight=".5pt">
                 <v:textbox>
                   <w:txbxContent>
                     <w:p>
@@ -4338,7 +4561,7 @@
         <mc:AlternateContent>
           <mc:Choice Requires="wps">
             <w:drawing>
-              <wp:anchor distT="0" distB="0" distL="114300" distR="114300" simplePos="0" relativeHeight="251678720" behindDoc="0" locked="0" layoutInCell="1" allowOverlap="1" wp14:anchorId="28F7FC97" wp14:editId="7D7E7890">
+              <wp:anchor distT="0" distB="0" distL="114300" distR="114300" simplePos="0" relativeHeight="251658256" behindDoc="0" locked="0" layoutInCell="1" allowOverlap="1" wp14:anchorId="28F7FC97" wp14:editId="7D7E7890">
                 <wp:simplePos x="0" y="0"/>
                 <wp:positionH relativeFrom="column">
                   <wp:posOffset>4457065</wp:posOffset>
@@ -4421,7 +4644,7 @@
           </mc:Choice>
           <mc:Fallback>
             <w:pict>
-              <v:roundrect w14:anchorId="28F7FC97" id="Rectangle : coins arrondis 28" o:spid="_x0000_s1042" style="position:absolute;margin-left:350.95pt;margin-top:255.8pt;width:114.75pt;height:49.5pt;z-index:251678720;visibility:visible;mso-wrap-style:square;mso-width-percent:0;mso-wrap-distance-left:9pt;mso-wrap-distance-top:0;mso-wrap-distance-right:9pt;mso-wrap-distance-bottom:0;mso-position-horizontal:absolute;mso-position-horizontal-relative:text;mso-position-vertical:absolute;mso-position-vertical-relative:text;mso-width-percent:0;mso-width-relative:margin;v-text-anchor:middle" arcsize="10923f" o:gfxdata="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" fillcolor="#9ecb81 [2169]" strokecolor="#70ad47 [3209]" strokeweight=".5pt">
+              <v:roundrect w14:anchorId="28F7FC97" id="Rectangle : coins arrondis 28" o:spid="_x0000_s1042" style="position:absolute;margin-left:350.95pt;margin-top:255.8pt;width:114.75pt;height:49.5pt;z-index:251658256;visibility:visible;mso-wrap-style:square;mso-width-percent:0;mso-wrap-distance-left:9pt;mso-wrap-distance-top:0;mso-wrap-distance-right:9pt;mso-wrap-distance-bottom:0;mso-position-horizontal:absolute;mso-position-horizontal-relative:text;mso-position-vertical:absolute;mso-position-vertical-relative:text;mso-width-percent:0;mso-width-relative:margin;v-text-anchor:middle" arcsize="10923f" o:gfxdata="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" fillcolor="#9ecb81 [2169]" strokecolor="#70ad47 [3209]" strokeweight=".5pt">
                 <v:fill color2="#8ac066 [2617]" rotate="t" colors="0 #b5d5a7;.5 #aace99;1 #9cca86" focus="100%" type="gradient">
                   <o:fill v:ext="view" type="gradientUnscaled"/>
                 </v:fill>
@@ -4464,7 +4687,7 @@
         <mc:AlternateContent>
           <mc:Choice Requires="wps">
             <w:drawing>
-              <wp:anchor distT="0" distB="0" distL="114300" distR="114300" simplePos="0" relativeHeight="251677696" behindDoc="0" locked="0" layoutInCell="1" allowOverlap="1" wp14:anchorId="72D56F97" wp14:editId="3DE28341">
+              <wp:anchor distT="0" distB="0" distL="114300" distR="114300" simplePos="0" relativeHeight="251658255" behindDoc="0" locked="0" layoutInCell="1" allowOverlap="1" wp14:anchorId="72D56F97" wp14:editId="3DE28341">
                 <wp:simplePos x="0" y="0"/>
                 <wp:positionH relativeFrom="column">
                   <wp:posOffset>5295900</wp:posOffset>
@@ -4530,7 +4753,7 @@
           </mc:Choice>
           <mc:Fallback>
             <w:pict>
-              <v:shape w14:anchorId="72D56F97" id="Zone de texte 27" o:spid="_x0000_s1043" type="#_x0000_t202" style="position:absolute;margin-left:417pt;margin-top:213pt;width:66.75pt;height:38.25pt;z-index:251677696;visibility:visible;mso-wrap-style:square;mso-height-percent:0;mso-wrap-distance-left:9pt;mso-wrap-distance-top:0;mso-wrap-distance-right:9pt;mso-wrap-distance-bottom:0;mso-position-horizontal:absolute;mso-position-horizontal-relative:text;mso-position-vertical:absolute;mso-position-vertical-relative:text;mso-height-percent:0;mso-height-relative:margin;v-text-anchor:top" o:gfxdata="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" filled="f" stroked="f" strokeweight=".5pt">
+              <v:shape w14:anchorId="72D56F97" id="Zone de texte 27" o:spid="_x0000_s1043" type="#_x0000_t202" style="position:absolute;margin-left:417pt;margin-top:213pt;width:66.75pt;height:38.25pt;z-index:251658255;visibility:visible;mso-wrap-style:square;mso-height-percent:0;mso-wrap-distance-left:9pt;mso-wrap-distance-top:0;mso-wrap-distance-right:9pt;mso-wrap-distance-bottom:0;mso-position-horizontal:absolute;mso-position-horizontal-relative:text;mso-position-vertical:absolute;mso-position-vertical-relative:text;mso-height-percent:0;mso-height-relative:margin;v-text-anchor:top" o:gfxdata="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" filled="f" stroked="f" strokeweight=".5pt">
                 <v:textbox>
                   <w:txbxContent>
                     <w:p>
@@ -4562,7 +4785,7 @@
         <mc:AlternateContent>
           <mc:Choice Requires="wps">
             <w:drawing>
-              <wp:anchor distT="0" distB="0" distL="114300" distR="114300" simplePos="0" relativeHeight="251676672" behindDoc="0" locked="0" layoutInCell="1" allowOverlap="1" wp14:anchorId="79F8A73F" wp14:editId="7214F45F">
+              <wp:anchor distT="0" distB="0" distL="114300" distR="114300" simplePos="0" relativeHeight="251658254" behindDoc="0" locked="0" layoutInCell="1" allowOverlap="1" wp14:anchorId="79F8A73F" wp14:editId="7214F45F">
                 <wp:simplePos x="0" y="0"/>
                 <wp:positionH relativeFrom="column">
                   <wp:posOffset>5162550</wp:posOffset>
@@ -4628,7 +4851,7 @@
         <mc:AlternateContent>
           <mc:Choice Requires="wps">
             <w:drawing>
-              <wp:anchor distT="0" distB="0" distL="114300" distR="114300" simplePos="0" relativeHeight="251675648" behindDoc="0" locked="0" layoutInCell="1" allowOverlap="1" wp14:anchorId="2EBE9B36" wp14:editId="0E7479E5">
+              <wp:anchor distT="0" distB="0" distL="114300" distR="114300" simplePos="0" relativeHeight="251658253" behindDoc="0" locked="0" layoutInCell="1" allowOverlap="1" wp14:anchorId="2EBE9B36" wp14:editId="0E7479E5">
                 <wp:simplePos x="0" y="0"/>
                 <wp:positionH relativeFrom="margin">
                   <wp:posOffset>4521198</wp:posOffset>
@@ -4700,7 +4923,7 @@
           </mc:Choice>
           <mc:Fallback>
             <w:pict>
-              <v:shape w14:anchorId="2EBE9B36" id="Organigramme : Préparation 24" o:spid="_x0000_s1044" type="#_x0000_t117" style="position:absolute;margin-left:356pt;margin-top:145.4pt;width:102.95pt;height:33.85pt;rotation:90;z-index:251675648;visibility:visible;mso-wrap-style:square;mso-width-percent:0;mso-height-percent:0;mso-wrap-distance-left:9pt;mso-wrap-distance-top:0;mso-wrap-distance-right:9pt;mso-wrap-distance-bottom:0;mso-position-horizontal:absolute;mso-position-horizontal-relative:margin;mso-position-vertical:absolute;mso-position-vertical-relative:text;mso-width-percent:0;mso-height-percent:0;mso-width-relative:margin;mso-height-relative:margin;v-text-anchor:middle" o:gfxdata="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" fillcolor="#555 [2160]" strokecolor="black [3200]" strokeweight=".5pt">
+              <v:shape w14:anchorId="2EBE9B36" id="Organigramme : Préparation 24" o:spid="_x0000_s1044" type="#_x0000_t117" style="position:absolute;margin-left:356pt;margin-top:145.4pt;width:102.95pt;height:33.85pt;rotation:90;z-index:251658253;visibility:visible;mso-wrap-style:square;mso-width-percent:0;mso-height-percent:0;mso-wrap-distance-left:9pt;mso-wrap-distance-top:0;mso-wrap-distance-right:9pt;mso-wrap-distance-bottom:0;mso-position-horizontal:absolute;mso-position-horizontal-relative:margin;mso-position-vertical:absolute;mso-position-vertical-relative:text;mso-width-percent:0;mso-height-percent:0;mso-width-relative:margin;mso-height-relative:margin;v-text-anchor:middle" o:gfxdata="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" fillcolor="#555 [2160]" strokecolor="black [3200]" strokeweight=".5pt">
                 <v:fill color2="#313131 [2608]" rotate="t" colors="0 #9b9b9b;.5 #8e8e8e;1 #797979" focus="100%" type="gradient">
                   <o:fill v:ext="view" type="gradientUnscaled"/>
                 </v:fill>
@@ -4729,7 +4952,7 @@
         <mc:AlternateContent>
           <mc:Choice Requires="wps">
             <w:drawing>
-              <wp:anchor distT="0" distB="0" distL="114300" distR="114300" simplePos="0" relativeHeight="251672576" behindDoc="0" locked="0" layoutInCell="1" allowOverlap="1" wp14:anchorId="57B997CF" wp14:editId="3301C83A">
+              <wp:anchor distT="0" distB="0" distL="114300" distR="114300" simplePos="0" relativeHeight="251658250" behindDoc="0" locked="0" layoutInCell="1" allowOverlap="1" wp14:anchorId="57B997CF" wp14:editId="3301C83A">
                 <wp:simplePos x="0" y="0"/>
                 <wp:positionH relativeFrom="column">
                   <wp:posOffset>-647700</wp:posOffset>
@@ -4803,7 +5026,7 @@
           </mc:Choice>
           <mc:Fallback>
             <w:pict>
-              <v:oval w14:anchorId="57B997CF" id="Ellipse 20" o:spid="_x0000_s1045" style="position:absolute;margin-left:-51pt;margin-top:40.55pt;width:126pt;height:48pt;z-index:251672576;visibility:visible;mso-wrap-style:square;mso-width-percent:0;mso-height-percent:0;mso-wrap-distance-left:9pt;mso-wrap-distance-top:0;mso-wrap-distance-right:9pt;mso-wrap-distance-bottom:0;mso-position-horizontal:absolute;mso-position-horizontal-relative:text;mso-position-vertical:absolute;mso-position-vertical-relative:text;mso-width-percent:0;mso-height-percent:0;mso-width-relative:margin;mso-height-relative:margin;v-text-anchor:middle" o:gfxdata="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" fillcolor="#4472c4 [3204]" strokecolor="#1f3763 [1604]" strokeweight="1pt">
+              <v:oval w14:anchorId="57B997CF" id="Ellipse 20" o:spid="_x0000_s1045" style="position:absolute;margin-left:-51pt;margin-top:40.55pt;width:126pt;height:48pt;z-index:251658250;visibility:visible;mso-wrap-style:square;mso-width-percent:0;mso-height-percent:0;mso-wrap-distance-left:9pt;mso-wrap-distance-top:0;mso-wrap-distance-right:9pt;mso-wrap-distance-bottom:0;mso-position-horizontal:absolute;mso-position-horizontal-relative:text;mso-position-vertical:absolute;mso-position-vertical-relative:text;mso-width-percent:0;mso-height-percent:0;mso-width-relative:margin;mso-height-relative:margin;v-text-anchor:middle" o:gfxdata="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" fillcolor="#4472c4 [3204]" strokecolor="#1f3763 [1604]" strokeweight="1pt">
                 <v:stroke joinstyle="miter"/>
                 <v:textbox>
                   <w:txbxContent>
@@ -4829,7 +5052,7 @@
         <mc:AlternateContent>
           <mc:Choice Requires="wps">
             <w:drawing>
-              <wp:anchor distT="0" distB="0" distL="114300" distR="114300" simplePos="0" relativeHeight="251669504" behindDoc="0" locked="0" layoutInCell="1" allowOverlap="1" wp14:anchorId="723B14EA" wp14:editId="1D6AE27D">
+              <wp:anchor distT="0" distB="0" distL="114300" distR="114300" simplePos="0" relativeHeight="251658247" behindDoc="0" locked="0" layoutInCell="1" allowOverlap="1" wp14:anchorId="723B14EA" wp14:editId="1D6AE27D">
                 <wp:simplePos x="0" y="0"/>
                 <wp:positionH relativeFrom="column">
                   <wp:posOffset>2943225</wp:posOffset>
@@ -4898,7 +5121,7 @@
           </mc:Choice>
           <mc:Fallback>
             <w:pict>
-              <v:shape w14:anchorId="723B14EA" id="Zone de texte 15" o:spid="_x0000_s1046" type="#_x0000_t202" style="position:absolute;margin-left:231.75pt;margin-top:11.3pt;width:105.75pt;height:51.75pt;z-index:251669504;visibility:visible;mso-wrap-style:square;mso-width-percent:0;mso-height-percent:0;mso-wrap-distance-left:9pt;mso-wrap-distance-top:0;mso-wrap-distance-right:9pt;mso-wrap-distance-bottom:0;mso-position-horizontal:absolute;mso-position-horizontal-relative:text;mso-position-vertical:absolute;mso-position-vertical-relative:text;mso-width-percent:0;mso-height-percent:0;mso-width-relative:margin;mso-height-relative:margin;v-text-anchor:top" o:gfxdata="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" filled="f" stroked="f" strokeweight=".5pt">
+              <v:shape w14:anchorId="723B14EA" id="Zone de texte 15" o:spid="_x0000_s1046" type="#_x0000_t202" style="position:absolute;margin-left:231.75pt;margin-top:11.3pt;width:105.75pt;height:51.75pt;z-index:251658247;visibility:visible;mso-wrap-style:square;mso-width-percent:0;mso-height-percent:0;mso-wrap-distance-left:9pt;mso-wrap-distance-top:0;mso-wrap-distance-right:9pt;mso-wrap-distance-bottom:0;mso-position-horizontal:absolute;mso-position-horizontal-relative:text;mso-position-vertical:absolute;mso-position-vertical-relative:text;mso-width-percent:0;mso-height-percent:0;mso-width-relative:margin;mso-height-relative:margin;v-text-anchor:top" o:gfxdata="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" filled="f" stroked="f" strokeweight=".5pt">
                 <v:textbox>
                   <w:txbxContent>
                     <w:p>
@@ -4930,7 +5153,7 @@
         <mc:AlternateContent>
           <mc:Choice Requires="wps">
             <w:drawing>
-              <wp:anchor distT="0" distB="0" distL="114300" distR="114300" simplePos="0" relativeHeight="251674624" behindDoc="0" locked="0" layoutInCell="1" allowOverlap="1" wp14:anchorId="742C0136" wp14:editId="10DE110F">
+              <wp:anchor distT="0" distB="0" distL="114300" distR="114300" simplePos="0" relativeHeight="251658252" behindDoc="0" locked="0" layoutInCell="1" allowOverlap="1" wp14:anchorId="742C0136" wp14:editId="10DE110F">
                 <wp:simplePos x="0" y="0"/>
                 <wp:positionH relativeFrom="column">
                   <wp:posOffset>942975</wp:posOffset>
@@ -4996,7 +5219,7 @@
         <mc:AlternateContent>
           <mc:Choice Requires="wps">
             <w:drawing>
-              <wp:anchor distT="0" distB="0" distL="114300" distR="114300" simplePos="0" relativeHeight="251673600" behindDoc="0" locked="0" layoutInCell="1" allowOverlap="1" wp14:anchorId="58D4B65C" wp14:editId="436219B6">
+              <wp:anchor distT="0" distB="0" distL="114300" distR="114300" simplePos="0" relativeHeight="251658251" behindDoc="0" locked="0" layoutInCell="1" allowOverlap="1" wp14:anchorId="58D4B65C" wp14:editId="436219B6">
                 <wp:simplePos x="0" y="0"/>
                 <wp:positionH relativeFrom="column">
                   <wp:posOffset>1609725</wp:posOffset>
@@ -5065,7 +5288,7 @@
           </mc:Choice>
           <mc:Fallback>
             <w:pict>
-              <v:shape w14:anchorId="58D4B65C" id="Organigramme : Préparation 21" o:spid="_x0000_s1047" type="#_x0000_t117" style="position:absolute;margin-left:126.75pt;margin-top:51.05pt;width:91.5pt;height:25.5pt;z-index:251673600;visibility:visible;mso-wrap-style:square;mso-width-percent:0;mso-wrap-distance-left:9pt;mso-wrap-distance-top:0;mso-wrap-distance-right:9pt;mso-wrap-distance-bottom:0;mso-position-horizontal:absolute;mso-position-horizontal-relative:text;mso-position-vertical:absolute;mso-position-vertical-relative:text;mso-width-percent:0;mso-width-relative:margin;v-text-anchor:middle" o:gfxdata="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" fillcolor="#ee853d [3029]" strokecolor="#ed7d31 [3205]" strokeweight=".5pt">
+              <v:shape w14:anchorId="58D4B65C" id="Organigramme : Préparation 21" o:spid="_x0000_s1047" type="#_x0000_t117" style="position:absolute;margin-left:126.75pt;margin-top:51.05pt;width:91.5pt;height:25.5pt;z-index:251658251;visibility:visible;mso-wrap-style:square;mso-width-percent:0;mso-wrap-distance-left:9pt;mso-wrap-distance-top:0;mso-wrap-distance-right:9pt;mso-wrap-distance-bottom:0;mso-position-horizontal:absolute;mso-position-horizontal-relative:text;mso-position-vertical:absolute;mso-position-vertical-relative:text;mso-width-percent:0;mso-width-relative:margin;v-text-anchor:middle" o:gfxdata="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" fillcolor="#ee853d [3029]" strokecolor="#ed7d31 [3205]" strokeweight=".5pt">
                 <v:fill color2="#ec7a2d [3173]" rotate="t" colors="0 #f18c55;.5 #f67b28;1 #e56b17" focus="100%" type="gradient">
                   <o:fill v:ext="view" type="gradientUnscaled"/>
                 </v:fill>
@@ -5093,7 +5316,7 @@
         <mc:AlternateContent>
           <mc:Choice Requires="wps">
             <w:drawing>
-              <wp:anchor distT="0" distB="0" distL="114300" distR="114300" simplePos="0" relativeHeight="251671552" behindDoc="0" locked="0" layoutInCell="1" allowOverlap="1" wp14:anchorId="7B907D10" wp14:editId="2F643F75">
+              <wp:anchor distT="0" distB="0" distL="114300" distR="114300" simplePos="0" relativeHeight="251658249" behindDoc="0" locked="0" layoutInCell="1" allowOverlap="1" wp14:anchorId="7B907D10" wp14:editId="2F643F75">
                 <wp:simplePos x="0" y="0"/>
                 <wp:positionH relativeFrom="column">
                   <wp:posOffset>5162550</wp:posOffset>
@@ -5159,7 +5382,7 @@
         <mc:AlternateContent>
           <mc:Choice Requires="wps">
             <w:drawing>
-              <wp:anchor distT="0" distB="0" distL="114300" distR="114300" simplePos="0" relativeHeight="251670528" behindDoc="0" locked="0" layoutInCell="1" allowOverlap="1" wp14:anchorId="36DA11D2" wp14:editId="039C0BB9">
+              <wp:anchor distT="0" distB="0" distL="114300" distR="114300" simplePos="0" relativeHeight="251658248" behindDoc="0" locked="0" layoutInCell="1" allowOverlap="1" wp14:anchorId="36DA11D2" wp14:editId="039C0BB9">
                 <wp:simplePos x="0" y="0"/>
                 <wp:positionH relativeFrom="column">
                   <wp:posOffset>4381500</wp:posOffset>
@@ -5236,7 +5459,7 @@
           </mc:Choice>
           <mc:Fallback>
             <w:pict>
-              <v:roundrect w14:anchorId="36DA11D2" id="Rectangle : coins arrondis 16" o:spid="_x0000_s1048" style="position:absolute;margin-left:345pt;margin-top:42.05pt;width:114pt;height:43.5pt;z-index:251670528;visibility:visible;mso-wrap-style:square;mso-width-percent:0;mso-wrap-distance-left:9pt;mso-wrap-distance-top:0;mso-wrap-distance-right:9pt;mso-wrap-distance-bottom:0;mso-position-horizontal:absolute;mso-position-horizontal-relative:text;mso-position-vertical:absolute;mso-position-vertical-relative:text;mso-width-percent:0;mso-width-relative:margin;v-text-anchor:middle" arcsize="10923f" o:gfxdata="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" fillcolor="#77b64e [3033]" stroked="f">
+              <v:roundrect w14:anchorId="36DA11D2" id="Rectangle : coins arrondis 16" o:spid="_x0000_s1048" style="position:absolute;margin-left:345pt;margin-top:42.05pt;width:114pt;height:43.5pt;z-index:251658248;visibility:visible;mso-wrap-style:square;mso-width-percent:0;mso-wrap-distance-left:9pt;mso-wrap-distance-top:0;mso-wrap-distance-right:9pt;mso-wrap-distance-bottom:0;mso-position-horizontal:absolute;mso-position-horizontal-relative:text;mso-position-vertical:absolute;mso-position-vertical-relative:text;mso-width-percent:0;mso-width-relative:margin;v-text-anchor:middle" arcsize="10923f" o:gfxdata="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" fillcolor="#77b64e [3033]" stroked="f">
                 <v:fill color2="#6eaa46 [3177]" rotate="t" colors="0 #81b861;.5 #6fb242;1 #61a235" focus="100%" type="gradient">
                   <o:fill v:ext="view" type="gradientUnscaled"/>
                 </v:fill>
@@ -5273,7 +5496,7 @@
         <mc:AlternateContent>
           <mc:Choice Requires="wps">
             <w:drawing>
-              <wp:anchor distT="0" distB="0" distL="114300" distR="114300" simplePos="0" relativeHeight="251668480" behindDoc="0" locked="0" layoutInCell="1" allowOverlap="1" wp14:anchorId="0D33FD77" wp14:editId="3D53E3E3">
+              <wp:anchor distT="0" distB="0" distL="114300" distR="114300" simplePos="0" relativeHeight="251658246" behindDoc="0" locked="0" layoutInCell="1" allowOverlap="1" wp14:anchorId="0D33FD77" wp14:editId="3D53E3E3">
                 <wp:simplePos x="0" y="0"/>
                 <wp:positionH relativeFrom="column">
                   <wp:posOffset>2771140</wp:posOffset>
@@ -13481,7 +13704,7 @@
           <w:lang w:val="fr-FR" w:eastAsia="fr-CA"/>
         </w:rPr>
       </w:pPr>
-      <w:bookmarkStart w:id="4" w:name="_Toc63274868"/>
+      <w:bookmarkStart w:id="4" w:name="_Toc63354052"/>
       <w:r>
         <w:rPr>
           <w:rFonts w:eastAsia="Times New Roman"/>
@@ -13612,13 +13835,13 @@
         </w:rPr>
       </w:pPr>
       <w:bookmarkStart w:id="5" w:name="_Toc63257952"/>
-      <w:bookmarkStart w:id="6" w:name="_Toc63274869"/>
+      <w:bookmarkStart w:id="6" w:name="_Toc63354053"/>
       <w:r>
         <w:rPr>
           <w:noProof/>
         </w:rPr>
         <w:drawing>
-          <wp:anchor distT="0" distB="0" distL="114300" distR="114300" simplePos="0" relativeHeight="251699200" behindDoc="0" locked="0" layoutInCell="1" allowOverlap="1" wp14:anchorId="4B955AD1" wp14:editId="0D8C6266">
+          <wp:anchor distT="0" distB="0" distL="114300" distR="114300" simplePos="0" relativeHeight="251658275" behindDoc="0" locked="0" layoutInCell="1" allowOverlap="1" wp14:anchorId="4B955AD1" wp14:editId="4AF11C0A">
             <wp:simplePos x="0" y="0"/>
             <wp:positionH relativeFrom="margin">
               <wp:align>center</wp:align>
@@ -13655,7 +13878,7 @@
                     </pic:cNvPicPr>
                   </pic:nvPicPr>
                   <pic:blipFill rotWithShape="1">
-                    <a:blip r:embed="rId12" cstate="print">
+                    <a:blip r:embed="rId13" cstate="print">
                       <a:extLst>
                         <a:ext uri="{28A0092B-C50C-407E-A947-70E740481C1C}">
                           <a14:useLocalDpi xmlns:a14="http://schemas.microsoft.com/office/drawing/2010/main" val="0"/>
@@ -13773,7 +13996,7 @@
               </w:rPr>
             </w:pPr>
             <w:bookmarkStart w:id="7" w:name="_Toc63257953"/>
-            <w:bookmarkStart w:id="8" w:name="_Toc63274870"/>
+            <w:bookmarkStart w:id="8" w:name="_Toc63354054"/>
             <w:r>
               <w:rPr>
                 <w:noProof/>
@@ -13781,7 +14004,7 @@
               <mc:AlternateContent>
                 <mc:Choice Requires="wps">
                   <w:drawing>
-                    <wp:anchor distT="0" distB="0" distL="114300" distR="114300" simplePos="0" relativeHeight="251701248" behindDoc="0" locked="0" layoutInCell="1" allowOverlap="1" wp14:anchorId="2CE30E7B" wp14:editId="02D4C2B5">
+                    <wp:anchor distT="0" distB="0" distL="114300" distR="114300" simplePos="0" relativeHeight="251658276" behindDoc="0" locked="0" layoutInCell="1" allowOverlap="1" wp14:anchorId="2CE30E7B" wp14:editId="02D4C2B5">
                       <wp:simplePos x="0" y="0"/>
                       <wp:positionH relativeFrom="margin">
                         <wp:posOffset>-3296285</wp:posOffset>
@@ -13871,7 +14094,7 @@
                 </mc:Choice>
                 <mc:Fallback>
                   <w:pict>
-                    <v:shape w14:anchorId="2CE30E7B" id="_x0000_s1049" type="#_x0000_t202" alt="Titre : Title 1 - Description : Liste d’inventaire" style="position:absolute;margin-left:-259.55pt;margin-top:-68.25pt;width:471pt;height:75.75pt;z-index:251701248;visibility:visible;mso-wrap-style:square;mso-width-percent:0;mso-wrap-distance-left:9pt;mso-wrap-distance-top:0;mso-wrap-distance-right:9pt;mso-wrap-distance-bottom:0;mso-position-horizontal:absolute;mso-position-horizontal-relative:margin;mso-position-vertical:absolute;mso-position-vertical-relative:text;mso-width-percent:0;mso-width-relative:margin;v-text-anchor:bottom" o:gfxdata="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" filled="f" stroked="f" strokeweight=".5pt">
+                    <v:shape w14:anchorId="2CE30E7B" id="_x0000_s1049" type="#_x0000_t202" alt="Titre : Title 1 - Description : Liste d’inventaire" style="position:absolute;margin-left:-259.55pt;margin-top:-68.25pt;width:471pt;height:75.75pt;z-index:251658276;visibility:visible;mso-wrap-style:square;mso-width-percent:0;mso-wrap-distance-left:9pt;mso-wrap-distance-top:0;mso-wrap-distance-right:9pt;mso-wrap-distance-bottom:0;mso-position-horizontal:absolute;mso-position-horizontal-relative:margin;mso-position-vertical:absolute;mso-position-vertical-relative:text;mso-width-percent:0;mso-width-relative:margin;v-text-anchor:bottom" o:gfxdata="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" filled="f" stroked="f" strokeweight=".5pt">
                       <v:textbox>
                         <w:txbxContent>
                           <w:p>
@@ -14327,9 +14550,15 @@
         </w:tc>
       </w:tr>
     </w:tbl>
-    <w:p/>
-    <w:p/>
-    <w:p/>
+    <w:p>
+      <w:pPr>
+        <w:pStyle w:val="Titre2"/>
+        <w:rPr>
+          <w:b/>
+          <w:bCs/>
+        </w:rPr>
+      </w:pPr>
+    </w:p>
     <w:p>
       <w:pPr>
         <w:pStyle w:val="Titre2"/>
@@ -14342,55 +14571,294 @@
           <w:bCs/>
         </w:rPr>
       </w:pPr>
-      <w:bookmarkStart w:id="9" w:name="_Toc63274871"/>
+      <w:bookmarkStart w:id="9" w:name="_Toc63354055"/>
       <w:r>
         <w:rPr>
           <w:b/>
           <w:bCs/>
-          <w:sz w:val="28"/>
-          <w:szCs w:val="28"/>
         </w:rPr>
-        <w:t>Schéma du circuit</w:t>
+        <w:t>Diagramme de classe</w:t>
       </w:r>
       <w:bookmarkEnd w:id="9"/>
       <w:r>
         <w:rPr>
           <w:b/>
           <w:bCs/>
-          <w:sz w:val="28"/>
-          <w:szCs w:val="28"/>
         </w:rPr>
         <w:t xml:space="preserve"> </w:t>
       </w:r>
     </w:p>
     <w:p>
-      <w:pPr>
-        <w:pStyle w:val="Titre2"/>
+      <w:r>
         <w:rPr>
-          <w:b/>
-          <w:bCs/>
-          <w:sz w:val="28"/>
-          <w:szCs w:val="28"/>
+          <w:noProof/>
         </w:rPr>
-      </w:pPr>
+        <w:drawing>
+          <wp:anchor distT="0" distB="0" distL="114300" distR="114300" simplePos="0" relativeHeight="251658277" behindDoc="0" locked="0" layoutInCell="1" allowOverlap="1" wp14:anchorId="2B28297A" wp14:editId="2E536842">
+            <wp:simplePos x="0" y="0"/>
+            <wp:positionH relativeFrom="page">
+              <wp:align>right</wp:align>
+            </wp:positionH>
+            <wp:positionV relativeFrom="margin">
+              <wp:posOffset>4581525</wp:posOffset>
+            </wp:positionV>
+            <wp:extent cx="7639050" cy="4210050"/>
+            <wp:effectExtent l="0" t="0" r="0" b="0"/>
+            <wp:wrapSquare wrapText="bothSides"/>
+            <wp:docPr id="5" name="Image 5"/>
+            <wp:cNvGraphicFramePr>
+              <a:graphicFrameLocks xmlns:a="http://schemas.openxmlformats.org/drawingml/2006/main" noChangeAspect="1"/>
+            </wp:cNvGraphicFramePr>
+            <a:graphic xmlns:a="http://schemas.openxmlformats.org/drawingml/2006/main">
+              <a:graphicData uri="http://schemas.openxmlformats.org/drawingml/2006/picture">
+                <pic:pic xmlns:pic="http://schemas.openxmlformats.org/drawingml/2006/picture">
+                  <pic:nvPicPr>
+                    <pic:cNvPr id="5" name="Image 5"/>
+                    <pic:cNvPicPr/>
+                  </pic:nvPicPr>
+                  <pic:blipFill>
+                    <a:blip r:embed="rId14">
+                      <a:extLst>
+                        <a:ext uri="{28A0092B-C50C-407E-A947-70E740481C1C}">
+                          <a14:useLocalDpi xmlns:a14="http://schemas.microsoft.com/office/drawing/2010/main" val="0"/>
+                        </a:ext>
+                      </a:extLst>
+                    </a:blip>
+                    <a:stretch>
+                      <a:fillRect/>
+                    </a:stretch>
+                  </pic:blipFill>
+                  <pic:spPr>
+                    <a:xfrm>
+                      <a:off x="0" y="0"/>
+                      <a:ext cx="7639050" cy="4210050"/>
+                    </a:xfrm>
+                    <a:prstGeom prst="rect">
+                      <a:avLst/>
+                    </a:prstGeom>
+                  </pic:spPr>
+                </pic:pic>
+              </a:graphicData>
+            </a:graphic>
+            <wp14:sizeRelH relativeFrom="margin">
+              <wp14:pctWidth>0</wp14:pctWidth>
+            </wp14:sizeRelH>
+            <wp14:sizeRelV relativeFrom="margin">
+              <wp14:pctHeight>0</wp14:pctHeight>
+            </wp14:sizeRelV>
+          </wp:anchor>
+        </w:drawing>
+      </w:r>
     </w:p>
     <w:p>
-      <w:pPr>
-        <w:pStyle w:val="Titre2"/>
-        <w:rPr>
-          <w:b/>
-          <w:bCs/>
-        </w:rPr>
-      </w:pPr>
       <w:r>
         <w:rPr>
-          <w:rFonts w:hint="cs"/>
-          <w:b/>
-          <w:bCs/>
+          <w:noProof/>
         </w:rPr>
+        <w:lastRenderedPageBreak/>
+        <mc:AlternateContent>
+          <mc:Choice Requires="wps">
+            <w:drawing>
+              <wp:anchor distT="0" distB="0" distL="114300" distR="114300" simplePos="0" relativeHeight="251660325" behindDoc="0" locked="0" layoutInCell="1" allowOverlap="1" wp14:anchorId="3F433D27" wp14:editId="6669F7A3">
+                <wp:simplePos x="0" y="0"/>
+                <wp:positionH relativeFrom="column">
+                  <wp:posOffset>47625</wp:posOffset>
+                </wp:positionH>
+                <wp:positionV relativeFrom="paragraph">
+                  <wp:posOffset>-285750</wp:posOffset>
+                </wp:positionV>
+                <wp:extent cx="3895725" cy="790575"/>
+                <wp:effectExtent l="0" t="0" r="0" b="0"/>
+                <wp:wrapNone/>
+                <wp:docPr id="7" name="Zone de texte 7"/>
+                <wp:cNvGraphicFramePr/>
+                <a:graphic xmlns:a="http://schemas.openxmlformats.org/drawingml/2006/main">
+                  <a:graphicData uri="http://schemas.microsoft.com/office/word/2010/wordprocessingShape">
+                    <wps:wsp>
+                      <wps:cNvSpPr txBox="1"/>
+                      <wps:spPr>
+                        <a:xfrm>
+                          <a:off x="0" y="0"/>
+                          <a:ext cx="3895725" cy="790575"/>
+                        </a:xfrm>
+                        <a:prstGeom prst="rect">
+                          <a:avLst/>
+                        </a:prstGeom>
+                        <a:noFill/>
+                        <a:ln w="6350">
+                          <a:noFill/>
+                        </a:ln>
+                      </wps:spPr>
+                      <wps:txbx>
+                        <w:txbxContent>
+                          <w:p>
+                            <w:r>
+                              <w:t xml:space="preserve">     </w:t>
+                            </w:r>
+                          </w:p>
+                          <w:p>
+                            <w:pPr>
+                              <w:pStyle w:val="Titre2"/>
+                              <w:numPr>
+                                <w:ilvl w:val="0"/>
+                                <w:numId w:val="13"/>
+                              </w:numPr>
+                              <w:rPr>
+                                <w:rFonts w:ascii="Aharoni" w:hAnsi="Aharoni" w:cs="Aharoni" w:hint="cs"/>
+                                <w:sz w:val="36"/>
+                                <w:szCs w:val="36"/>
+                              </w:rPr>
+                            </w:pPr>
+                            <w:bookmarkStart w:id="10" w:name="_Toc63354056"/>
+                            <w:r>
+                              <w:rPr>
+                                <w:rFonts w:ascii="Aharoni" w:hAnsi="Aharoni" w:cs="Aharoni" w:hint="cs"/>
+                                <w:sz w:val="36"/>
+                                <w:szCs w:val="36"/>
+                              </w:rPr>
+                              <w:t>Schéma du circuit</w:t>
+                            </w:r>
+                            <w:bookmarkEnd w:id="10"/>
+                            <w:r>
+                              <w:rPr>
+                                <w:rFonts w:ascii="Aharoni" w:hAnsi="Aharoni" w:cs="Aharoni" w:hint="cs"/>
+                                <w:sz w:val="36"/>
+                                <w:szCs w:val="36"/>
+                              </w:rPr>
+                              <w:t xml:space="preserve"> </w:t>
+                            </w:r>
+                          </w:p>
+                        </w:txbxContent>
+                      </wps:txbx>
+                      <wps:bodyPr rot="0" spcFirstLastPara="0" vertOverflow="overflow" horzOverflow="overflow" vert="horz" wrap="square" lIns="91440" tIns="45720" rIns="91440" bIns="45720" numCol="1" spcCol="0" rtlCol="0" fromWordArt="0" anchor="t" anchorCtr="0" forceAA="0" compatLnSpc="1">
+                        <a:prstTxWarp prst="textNoShape">
+                          <a:avLst/>
+                        </a:prstTxWarp>
+                        <a:noAutofit/>
+                      </wps:bodyPr>
+                    </wps:wsp>
+                  </a:graphicData>
+                </a:graphic>
+                <wp14:sizeRelH relativeFrom="margin">
+                  <wp14:pctWidth>0</wp14:pctWidth>
+                </wp14:sizeRelH>
+              </wp:anchor>
+            </w:drawing>
+          </mc:Choice>
+          <mc:Fallback>
+            <w:pict>
+              <v:shape w14:anchorId="3F433D27" id="Zone de texte 7" o:spid="_x0000_s1050" type="#_x0000_t202" style="position:absolute;margin-left:3.75pt;margin-top:-22.5pt;width:306.75pt;height:62.25pt;z-index:251660325;visibility:visible;mso-wrap-style:square;mso-width-percent:0;mso-wrap-distance-left:9pt;mso-wrap-distance-top:0;mso-wrap-distance-right:9pt;mso-wrap-distance-bottom:0;mso-position-horizontal:absolute;mso-position-horizontal-relative:text;mso-position-vertical:absolute;mso-position-vertical-relative:text;mso-width-percent:0;mso-width-relative:margin;v-text-anchor:top" o:gfxdata="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" filled="f" stroked="f" strokeweight=".5pt">
+                <v:textbox>
+                  <w:txbxContent>
+                    <w:p>
+                      <w:r>
+                        <w:t xml:space="preserve">     </w:t>
+                      </w:r>
+                    </w:p>
+                    <w:p>
+                      <w:pPr>
+                        <w:pStyle w:val="Titre2"/>
+                        <w:numPr>
+                          <w:ilvl w:val="0"/>
+                          <w:numId w:val="13"/>
+                        </w:numPr>
+                        <w:rPr>
+                          <w:rFonts w:ascii="Aharoni" w:hAnsi="Aharoni" w:cs="Aharoni" w:hint="cs"/>
+                          <w:sz w:val="36"/>
+                          <w:szCs w:val="36"/>
+                        </w:rPr>
+                      </w:pPr>
+                      <w:bookmarkStart w:id="11" w:name="_Toc63354056"/>
+                      <w:r>
+                        <w:rPr>
+                          <w:rFonts w:ascii="Aharoni" w:hAnsi="Aharoni" w:cs="Aharoni" w:hint="cs"/>
+                          <w:sz w:val="36"/>
+                          <w:szCs w:val="36"/>
+                        </w:rPr>
+                        <w:t>Schéma du circuit</w:t>
+                      </w:r>
+                      <w:bookmarkEnd w:id="11"/>
+                      <w:r>
+                        <w:rPr>
+                          <w:rFonts w:ascii="Aharoni" w:hAnsi="Aharoni" w:cs="Aharoni" w:hint="cs"/>
+                          <w:sz w:val="36"/>
+                          <w:szCs w:val="36"/>
+                        </w:rPr>
+                        <w:t xml:space="preserve"> </w:t>
+                      </w:r>
+                    </w:p>
+                  </w:txbxContent>
+                </v:textbox>
+              </v:shape>
+            </w:pict>
+          </mc:Fallback>
+        </mc:AlternateContent>
+      </w:r>
+      <w:r>
+        <w:rPr>
+          <w:noProof/>
+        </w:rPr>
+        <w:drawing>
+          <wp:anchor distT="0" distB="0" distL="114300" distR="114300" simplePos="0" relativeHeight="251659301" behindDoc="0" locked="0" layoutInCell="1" allowOverlap="1" wp14:anchorId="6C7F700A" wp14:editId="756AF915">
+            <wp:simplePos x="0" y="0"/>
+            <wp:positionH relativeFrom="page">
+              <wp:align>right</wp:align>
+            </wp:positionH>
+            <wp:positionV relativeFrom="margin">
+              <wp:posOffset>809625</wp:posOffset>
+            </wp:positionV>
+            <wp:extent cx="7677150" cy="5295900"/>
+            <wp:effectExtent l="0" t="0" r="0" b="0"/>
+            <wp:wrapSquare wrapText="bothSides"/>
+            <wp:docPr id="6" name="Image 6"/>
+            <wp:cNvGraphicFramePr>
+              <a:graphicFrameLocks xmlns:a="http://schemas.openxmlformats.org/drawingml/2006/main" noChangeAspect="1"/>
+            </wp:cNvGraphicFramePr>
+            <a:graphic xmlns:a="http://schemas.openxmlformats.org/drawingml/2006/main">
+              <a:graphicData uri="http://schemas.openxmlformats.org/drawingml/2006/picture">
+                <pic:pic xmlns:pic="http://schemas.openxmlformats.org/drawingml/2006/picture">
+                  <pic:nvPicPr>
+                    <pic:cNvPr id="6" name="Image 6"/>
+                    <pic:cNvPicPr/>
+                  </pic:nvPicPr>
+                  <pic:blipFill>
+                    <a:blip r:embed="rId15">
+                      <a:extLst>
+                        <a:ext uri="{28A0092B-C50C-407E-A947-70E740481C1C}">
+                          <a14:useLocalDpi xmlns:a14="http://schemas.microsoft.com/office/drawing/2010/main" val="0"/>
+                        </a:ext>
+                      </a:extLst>
+                    </a:blip>
+                    <a:stretch>
+                      <a:fillRect/>
+                    </a:stretch>
+                  </pic:blipFill>
+                  <pic:spPr>
+                    <a:xfrm>
+                      <a:off x="0" y="0"/>
+                      <a:ext cx="7677150" cy="5295900"/>
+                    </a:xfrm>
+                    <a:prstGeom prst="rect">
+                      <a:avLst/>
+                    </a:prstGeom>
+                  </pic:spPr>
+                </pic:pic>
+              </a:graphicData>
+            </a:graphic>
+            <wp14:sizeRelH relativeFrom="margin">
+              <wp14:pctWidth>0</wp14:pctWidth>
+            </wp14:sizeRelH>
+            <wp14:sizeRelV relativeFrom="margin">
+              <wp14:pctHeight>0</wp14:pctHeight>
+            </wp14:sizeRelV>
+          </wp:anchor>
+        </w:drawing>
+      </w:r>
+      <w:r>
         <w:br w:type="page"/>
       </w:r>
     </w:p>
+    <w:p/>
     <w:p>
       <w:pPr>
         <w:pStyle w:val="Titre1"/>
@@ -14402,7 +14870,7 @@
           <w:szCs w:val="36"/>
         </w:rPr>
       </w:pPr>
-      <w:bookmarkStart w:id="10" w:name="_Toc63274872"/>
+      <w:bookmarkStart w:id="12" w:name="_Toc63354057"/>
       <w:r>
         <w:rPr>
           <w:rFonts w:ascii="Aharoni" w:hAnsi="Aharoni" w:cs="Aharoni" w:hint="cs"/>
@@ -14411,10 +14879,9 @@
           <w:sz w:val="36"/>
           <w:szCs w:val="36"/>
         </w:rPr>
-        <w:lastRenderedPageBreak/>
         <w:t>Registre des heures consacrées au projet</w:t>
       </w:r>
-      <w:bookmarkEnd w:id="10"/>
+      <w:bookmarkEnd w:id="12"/>
     </w:p>
     <w:p/>
     <w:tbl>
@@ -14430,7 +14897,7 @@
       </w:tblPr>
       <w:tblGrid>
         <w:gridCol w:w="5048"/>
-        <w:gridCol w:w="2689"/>
+        <w:gridCol w:w="3004"/>
         <w:gridCol w:w="2624"/>
       </w:tblGrid>
       <w:tr>
@@ -14461,7 +14928,7 @@
                 <w:noProof/>
               </w:rPr>
               <w:drawing>
-                <wp:anchor distT="0" distB="0" distL="114300" distR="114300" simplePos="0" relativeHeight="251698176" behindDoc="0" locked="0" layoutInCell="1" allowOverlap="1" wp14:anchorId="5D9AB900" wp14:editId="5C3783CA">
+                <wp:anchor distT="0" distB="0" distL="114300" distR="114300" simplePos="0" relativeHeight="251658274" behindDoc="0" locked="0" layoutInCell="1" allowOverlap="1" wp14:anchorId="5D9AB900" wp14:editId="5C3783CA">
                   <wp:simplePos x="0" y="0"/>
                   <wp:positionH relativeFrom="margin">
                     <wp:posOffset>76200</wp:posOffset>
@@ -14498,7 +14965,7 @@
                           </pic:cNvPicPr>
                         </pic:nvPicPr>
                         <pic:blipFill>
-                          <a:blip r:embed="rId13" cstate="print">
+                          <a:blip r:embed="rId16" cstate="print">
                             <a:extLst>
                               <a:ext uri="{28A0092B-C50C-407E-A947-70E740481C1C}">
                                 <a14:useLocalDpi xmlns:a14="http://schemas.microsoft.com/office/drawing/2010/main" val="0"/>
@@ -15043,6 +15510,9 @@
                   <w:r>
                     <w:t xml:space="preserve">              0.5</w:t>
                   </w:r>
+                  <w:r>
+                    <w:t>h</w:t>
+                  </w:r>
                 </w:p>
               </w:tc>
             </w:tr>
@@ -15062,6 +15532,9 @@
                   </w:pPr>
                   <w:r>
                     <w:t xml:space="preserve">               1</w:t>
+                  </w:r>
+                  <w:r>
+                    <w:t>h</w:t>
                   </w:r>
                 </w:p>
               </w:tc>
@@ -15085,6 +15558,9 @@
                   <w:r>
                     <w:t xml:space="preserve">  2</w:t>
                   </w:r>
+                  <w:r>
+                    <w:t>h</w:t>
+                  </w:r>
                 </w:p>
               </w:tc>
             </w:tr>
@@ -15105,6 +15581,9 @@
                   <w:r>
                     <w:t xml:space="preserve">               0.5</w:t>
                   </w:r>
+                  <w:r>
+                    <w:t>h</w:t>
+                  </w:r>
                 </w:p>
               </w:tc>
             </w:tr>
@@ -15123,6 +15602,9 @@
                   </w:pPr>
                   <w:r>
                     <w:t xml:space="preserve">                1</w:t>
+                  </w:r>
+                  <w:r>
+                    <w:t>h</w:t>
                   </w:r>
                 </w:p>
               </w:tc>
@@ -15143,6 +15625,9 @@
                   </w:pPr>
                   <w:r>
                     <w:t xml:space="preserve">                0.5</w:t>
+                  </w:r>
+                  <w:r>
+                    <w:t>h</w:t>
                   </w:r>
                 </w:p>
               </w:tc>
@@ -15365,6 +15850,9 @@
                   <w:r>
                     <w:t xml:space="preserve">                0.5</w:t>
                   </w:r>
+                  <w:r>
+                    <w:t>h</w:t>
+                  </w:r>
                 </w:p>
               </w:tc>
             </w:tr>
@@ -15384,6 +15872,9 @@
                   </w:pPr>
                   <w:r>
                     <w:t xml:space="preserve">                  1</w:t>
+                  </w:r>
+                  <w:r>
+                    <w:t>h</w:t>
                   </w:r>
                 </w:p>
               </w:tc>
@@ -15691,22 +16182,22 @@
           <w:tbl>
             <w:tblPr>
               <w:tblStyle w:val="TableauGrille5Fonc-Accentuation6"/>
-              <w:tblW w:w="2462" w:type="dxa"/>
+              <w:tblW w:w="2777" w:type="dxa"/>
               <w:tblInd w:w="1" w:type="dxa"/>
               <w:tblLook w:val="04A0" w:firstRow="1" w:lastRow="0" w:firstColumn="1" w:lastColumn="0" w:noHBand="0" w:noVBand="1"/>
             </w:tblPr>
             <w:tblGrid>
-              <w:gridCol w:w="2462"/>
+              <w:gridCol w:w="2777"/>
             </w:tblGrid>
             <w:tr>
               <w:trPr>
                 <w:cnfStyle w:val="100000000000" w:firstRow="1" w:lastRow="0" w:firstColumn="0" w:lastColumn="0" w:oddVBand="0" w:evenVBand="0" w:oddHBand="0" w:evenHBand="0" w:firstRowFirstColumn="0" w:firstRowLastColumn="0" w:lastRowFirstColumn="0" w:lastRowLastColumn="0"/>
-                <w:trHeight w:val="385"/>
+                <w:trHeight w:val="419"/>
               </w:trPr>
               <w:tc>
                 <w:tcPr>
                   <w:cnfStyle w:val="001000000000" w:firstRow="0" w:lastRow="0" w:firstColumn="1" w:lastColumn="0" w:oddVBand="0" w:evenVBand="0" w:oddHBand="0" w:evenHBand="0" w:firstRowFirstColumn="0" w:firstRowLastColumn="0" w:lastRowFirstColumn="0" w:lastRowLastColumn="0"/>
-                  <w:tcW w:w="2462" w:type="dxa"/>
+                  <w:tcW w:w="2777" w:type="dxa"/>
                 </w:tcPr>
                 <w:p>
                   <w:pPr>
@@ -15721,12 +16212,12 @@
             <w:tr>
               <w:trPr>
                 <w:cnfStyle w:val="000000100000" w:firstRow="0" w:lastRow="0" w:firstColumn="0" w:lastColumn="0" w:oddVBand="0" w:evenVBand="0" w:oddHBand="1" w:evenHBand="0" w:firstRowFirstColumn="0" w:firstRowLastColumn="0" w:lastRowFirstColumn="0" w:lastRowLastColumn="0"/>
-                <w:trHeight w:val="365"/>
+                <w:trHeight w:val="397"/>
               </w:trPr>
               <w:tc>
                 <w:tcPr>
                   <w:cnfStyle w:val="001000000000" w:firstRow="0" w:lastRow="0" w:firstColumn="1" w:lastColumn="0" w:oddVBand="0" w:evenVBand="0" w:oddHBand="0" w:evenHBand="0" w:firstRowFirstColumn="0" w:firstRowLastColumn="0" w:lastRowFirstColumn="0" w:lastRowLastColumn="0"/>
-                  <w:tcW w:w="2462" w:type="dxa"/>
+                  <w:tcW w:w="2777" w:type="dxa"/>
                 </w:tcPr>
                 <w:p>
                   <w:pPr>
@@ -15740,12 +16231,12 @@
             </w:tr>
             <w:tr>
               <w:trPr>
-                <w:trHeight w:val="385"/>
+                <w:trHeight w:val="419"/>
               </w:trPr>
               <w:tc>
                 <w:tcPr>
                   <w:cnfStyle w:val="001000000000" w:firstRow="0" w:lastRow="0" w:firstColumn="1" w:lastColumn="0" w:oddVBand="0" w:evenVBand="0" w:oddHBand="0" w:evenHBand="0" w:firstRowFirstColumn="0" w:firstRowLastColumn="0" w:lastRowFirstColumn="0" w:lastRowLastColumn="0"/>
-                  <w:tcW w:w="2462" w:type="dxa"/>
+                  <w:tcW w:w="2777" w:type="dxa"/>
                 </w:tcPr>
                 <w:p>
                   <w:pPr>
@@ -15760,12 +16251,12 @@
             <w:tr>
               <w:trPr>
                 <w:cnfStyle w:val="000000100000" w:firstRow="0" w:lastRow="0" w:firstColumn="0" w:lastColumn="0" w:oddVBand="0" w:evenVBand="0" w:oddHBand="1" w:evenHBand="0" w:firstRowFirstColumn="0" w:firstRowLastColumn="0" w:lastRowFirstColumn="0" w:lastRowLastColumn="0"/>
-                <w:trHeight w:val="365"/>
+                <w:trHeight w:val="397"/>
               </w:trPr>
               <w:tc>
                 <w:tcPr>
                   <w:cnfStyle w:val="001000000000" w:firstRow="0" w:lastRow="0" w:firstColumn="1" w:lastColumn="0" w:oddVBand="0" w:evenVBand="0" w:oddHBand="0" w:evenHBand="0" w:firstRowFirstColumn="0" w:firstRowLastColumn="0" w:lastRowFirstColumn="0" w:lastRowLastColumn="0"/>
-                  <w:tcW w:w="2462" w:type="dxa"/>
+                  <w:tcW w:w="2777" w:type="dxa"/>
                 </w:tcPr>
                 <w:p>
                   <w:pPr>
@@ -15779,12 +16270,12 @@
             </w:tr>
             <w:tr>
               <w:trPr>
-                <w:trHeight w:val="385"/>
+                <w:trHeight w:val="419"/>
               </w:trPr>
               <w:tc>
                 <w:tcPr>
                   <w:cnfStyle w:val="001000000000" w:firstRow="0" w:lastRow="0" w:firstColumn="1" w:lastColumn="0" w:oddVBand="0" w:evenVBand="0" w:oddHBand="0" w:evenHBand="0" w:firstRowFirstColumn="0" w:firstRowLastColumn="0" w:lastRowFirstColumn="0" w:lastRowLastColumn="0"/>
-                  <w:tcW w:w="2462" w:type="dxa"/>
+                  <w:tcW w:w="2777" w:type="dxa"/>
                 </w:tcPr>
                 <w:p>
                   <w:pPr>
@@ -15799,12 +16290,12 @@
             <w:tr>
               <w:trPr>
                 <w:cnfStyle w:val="000000100000" w:firstRow="0" w:lastRow="0" w:firstColumn="0" w:lastColumn="0" w:oddVBand="0" w:evenVBand="0" w:oddHBand="1" w:evenHBand="0" w:firstRowFirstColumn="0" w:firstRowLastColumn="0" w:lastRowFirstColumn="0" w:lastRowLastColumn="0"/>
-                <w:trHeight w:val="365"/>
+                <w:trHeight w:val="397"/>
               </w:trPr>
               <w:tc>
                 <w:tcPr>
                   <w:cnfStyle w:val="001000000000" w:firstRow="0" w:lastRow="0" w:firstColumn="1" w:lastColumn="0" w:oddVBand="0" w:evenVBand="0" w:oddHBand="0" w:evenHBand="0" w:firstRowFirstColumn="0" w:firstRowLastColumn="0" w:lastRowFirstColumn="0" w:lastRowLastColumn="0"/>
-                  <w:tcW w:w="2462" w:type="dxa"/>
+                  <w:tcW w:w="2777" w:type="dxa"/>
                 </w:tcPr>
                 <w:p>
                   <w:pPr>
@@ -15870,6 +16361,9 @@
                   <w:r>
                     <w:t xml:space="preserve">                  1</w:t>
                   </w:r>
+                  <w:r>
+                    <w:t>h</w:t>
+                  </w:r>
                 </w:p>
               </w:tc>
             </w:tr>
@@ -15890,6 +16384,9 @@
                   <w:r>
                     <w:t xml:space="preserve">                   1</w:t>
                   </w:r>
+                  <w:r>
+                    <w:t>h</w:t>
+                  </w:r>
                 </w:p>
               </w:tc>
             </w:tr>
@@ -15908,6 +16405,9 @@
                   </w:pPr>
                   <w:r>
                     <w:t xml:space="preserve">                   1.5</w:t>
+                  </w:r>
+                  <w:r>
+                    <w:t>h</w:t>
                   </w:r>
                 </w:p>
               </w:tc>
@@ -15929,6 +16429,9 @@
                   <w:r>
                     <w:t xml:space="preserve">                  0.5</w:t>
                   </w:r>
+                  <w:r>
+                    <w:t>h</w:t>
+                  </w:r>
                 </w:p>
               </w:tc>
             </w:tr>
@@ -15947,6 +16450,9 @@
                   </w:pPr>
                   <w:r>
                     <w:t xml:space="preserve">                   1.5</w:t>
+                  </w:r>
+                  <w:r>
+                    <w:t>h</w:t>
                   </w:r>
                 </w:p>
               </w:tc>
@@ -15968,6 +16474,9 @@
                   <w:r>
                     <w:t xml:space="preserve">                   1</w:t>
                   </w:r>
+                  <w:r>
+                    <w:t>h</w:t>
+                  </w:r>
                 </w:p>
               </w:tc>
             </w:tr>
@@ -16197,6 +16706,13 @@
               </w:rPr>
               <w:t xml:space="preserve">  0.5</w:t>
             </w:r>
+            <w:r>
+              <w:rPr>
+                <w:b/>
+                <w:bCs/>
+              </w:rPr>
+              <w:t>h</w:t>
+            </w:r>
           </w:p>
         </w:tc>
       </w:tr>
@@ -16285,8 +16801,167 @@
       </w:tr>
     </w:tbl>
     <w:p/>
+    <w:p>
+      <w:pPr>
+        <w:pStyle w:val="Titre1"/>
+        <w:tabs>
+          <w:tab w:val="left" w:pos="2145"/>
+        </w:tabs>
+      </w:pPr>
+    </w:p>
+    <w:p>
+      <w:pPr>
+        <w:pStyle w:val="Titre1"/>
+        <w:rPr>
+          <w:rFonts w:ascii="Aharoni" w:hAnsi="Aharoni" w:cs="Aharoni"/>
+          <w:b/>
+          <w:bCs/>
+        </w:rPr>
+      </w:pPr>
+      <w:bookmarkStart w:id="13" w:name="_Toc63354058"/>
+      <w:r>
+        <w:rPr>
+          <w:rFonts w:ascii="Aharoni" w:hAnsi="Aharoni" w:cs="Aharoni" w:hint="cs"/>
+          <w:b/>
+          <w:bCs/>
+          <w:sz w:val="36"/>
+          <w:szCs w:val="36"/>
+        </w:rPr>
+        <w:t>Code</w:t>
+      </w:r>
+      <w:bookmarkEnd w:id="13"/>
+      <w:r>
+        <w:rPr>
+          <w:rFonts w:ascii="Aharoni" w:hAnsi="Aharoni" w:cs="Aharoni" w:hint="cs"/>
+          <w:b/>
+          <w:bCs/>
+        </w:rPr>
+        <w:t xml:space="preserve"> </w:t>
+      </w:r>
+    </w:p>
+    <w:p>
+      <w:pPr>
+        <w:rPr>
+          <w:b/>
+          <w:bCs/>
+        </w:rPr>
+      </w:pPr>
+      <w:r>
+        <w:rPr>
+          <w:b/>
+          <w:bCs/>
+        </w:rPr>
+        <w:t>Voir documents joints</w:t>
+      </w:r>
+      <w:r>
+        <w:rPr>
+          <w:b/>
+          <w:bCs/>
+        </w:rPr>
+        <w:t>(Projet plateforme IO)</w:t>
+      </w:r>
+    </w:p>
+    <w:p>
+      <w:pPr>
+        <w:rPr>
+          <w:b/>
+          <w:bCs/>
+        </w:rPr>
+      </w:pPr>
+    </w:p>
+    <w:p>
+      <w:r>
+        <w:t xml:space="preserve">Référence : </w:t>
+      </w:r>
+      <w:r>
+        <w:t>//https://www.youtube.com/watch?v=QRWN95K400w</w:t>
+      </w:r>
+    </w:p>
+    <w:p>
+      <w:pPr>
+        <w:pStyle w:val="Titre1"/>
+        <w:rPr>
+          <w:rFonts w:ascii="Aharoni" w:hAnsi="Aharoni" w:cs="Aharoni"/>
+          <w:b/>
+          <w:bCs/>
+          <w:sz w:val="36"/>
+          <w:szCs w:val="36"/>
+        </w:rPr>
+      </w:pPr>
+      <w:bookmarkStart w:id="14" w:name="_Toc63354059"/>
+      <w:r>
+        <w:rPr>
+          <w:rFonts w:ascii="Aharoni" w:hAnsi="Aharoni" w:cs="Aharoni" w:hint="cs"/>
+          <w:b/>
+          <w:bCs/>
+          <w:sz w:val="36"/>
+          <w:szCs w:val="36"/>
+        </w:rPr>
+        <w:t>Vidéo</w:t>
+      </w:r>
+      <w:bookmarkEnd w:id="14"/>
+      <w:r>
+        <w:rPr>
+          <w:rFonts w:ascii="Aharoni" w:hAnsi="Aharoni" w:cs="Aharoni" w:hint="cs"/>
+          <w:b/>
+          <w:bCs/>
+          <w:sz w:val="36"/>
+          <w:szCs w:val="36"/>
+        </w:rPr>
+        <w:t xml:space="preserve"> </w:t>
+      </w:r>
+      <w:r>
+        <w:rPr>
+          <w:rFonts w:ascii="Aharoni" w:hAnsi="Aharoni" w:cs="Aharoni" w:hint="cs"/>
+          <w:b/>
+          <w:bCs/>
+          <w:sz w:val="36"/>
+          <w:szCs w:val="36"/>
+        </w:rPr>
+        <w:t xml:space="preserve"> </w:t>
+      </w:r>
+    </w:p>
+    <w:p>
+      <w:pPr>
+        <w:rPr>
+          <w:b/>
+          <w:bCs/>
+        </w:rPr>
+      </w:pPr>
+      <w:r>
+        <w:rPr>
+          <w:b/>
+          <w:bCs/>
+        </w:rPr>
+        <w:t>Voir documents joints</w:t>
+      </w:r>
+      <w:r>
+        <w:rPr>
+          <w:b/>
+          <w:bCs/>
+        </w:rPr>
+        <w:t>( Vidéo)</w:t>
+      </w:r>
+    </w:p>
+    <w:p>
+      <w:pPr>
+        <w:rPr>
+          <w:rFonts w:hint="cs"/>
+        </w:rPr>
+      </w:pPr>
+    </w:p>
+    <w:p>
+      <w:pPr>
+        <w:rPr>
+          <w:rFonts w:hint="cs"/>
+        </w:rPr>
+      </w:pPr>
+      <w:r>
+        <w:t xml:space="preserve">               </w:t>
+      </w:r>
+    </w:p>
     <w:sectPr>
-      <w:headerReference w:type="default" r:id="rId14"/>
+      <w:headerReference w:type="default" r:id="rId17"/>
       <w:pgSz w:w="12240" w:h="15840"/>
       <w:pgMar w:top="1440" w:right="1800" w:bottom="1440" w:left="1800" w:header="708" w:footer="708" w:gutter="0"/>
       <w:pgNumType w:start="0"/>
@@ -16320,6 +16995,13 @@
       </w:r>
     </w:p>
   </w:endnote>
+  <w:endnote w:type="continuationNotice" w:id="1">
+    <w:p>
+      <w:pPr>
+        <w:spacing w:after="0" w:line="240" w:lineRule="auto"/>
+      </w:pPr>
+    </w:p>
+  </w:endnote>
 </w:endnotes>
 </file>
 
@@ -16343,6 +17025,13 @@
       <w:r>
         <w:continuationSeparator/>
       </w:r>
+    </w:p>
+  </w:footnote>
+  <w:footnote w:type="continuationNotice" w:id="1">
+    <w:p>
+      <w:pPr>
+        <w:spacing w:after="0" w:line="240" w:lineRule="auto"/>
+      </w:pPr>
     </w:p>
   </w:footnote>
 </w:footnotes>
@@ -16773,6 +17462,119 @@
     </w:lvl>
   </w:abstractNum>
   <w:abstractNum w:abstractNumId="4" w15:restartNumberingAfterBreak="0">
+    <w:nsid w:val="2FDB2B2E"/>
+    <w:multiLevelType w:val="hybridMultilevel"/>
+    <w:tmpl w:val="73B0C7DE"/>
+    <w:lvl w:ilvl="0" w:tplc="0C0C000D">
+      <w:start w:val="1"/>
+      <w:numFmt w:val="bullet"/>
+      <w:lvlText w:val=""/>
+      <w:lvlJc w:val="left"/>
+      <w:pPr>
+        <w:ind w:left="2430" w:hanging="360"/>
+      </w:pPr>
+      <w:rPr>
+        <w:rFonts w:ascii="Wingdings" w:hAnsi="Wingdings" w:hint="default"/>
+      </w:rPr>
+    </w:lvl>
+    <w:lvl w:ilvl="1" w:tplc="0C0C0003" w:tentative="1">
+      <w:start w:val="1"/>
+      <w:numFmt w:val="bullet"/>
+      <w:lvlText w:val="o"/>
+      <w:lvlJc w:val="left"/>
+      <w:pPr>
+        <w:ind w:left="3150" w:hanging="360"/>
+      </w:pPr>
+      <w:rPr>
+        <w:rFonts w:ascii="Courier New" w:hAnsi="Courier New" w:cs="Courier New" w:hint="default"/>
+      </w:rPr>
+    </w:lvl>
+    <w:lvl w:ilvl="2" w:tplc="0C0C0005" w:tentative="1">
+      <w:start w:val="1"/>
+      <w:numFmt w:val="bullet"/>
+      <w:lvlText w:val=""/>
+      <w:lvlJc w:val="left"/>
+      <w:pPr>
+        <w:ind w:left="3870" w:hanging="360"/>
+      </w:pPr>
+      <w:rPr>
+        <w:rFonts w:ascii="Wingdings" w:hAnsi="Wingdings" w:hint="default"/>
+      </w:rPr>
+    </w:lvl>
+    <w:lvl w:ilvl="3" w:tplc="0C0C0001" w:tentative="1">
+      <w:start w:val="1"/>
+      <w:numFmt w:val="bullet"/>
+      <w:lvlText w:val=""/>
+      <w:lvlJc w:val="left"/>
+      <w:pPr>
+        <w:ind w:left="4590" w:hanging="360"/>
+      </w:pPr>
+      <w:rPr>
+        <w:rFonts w:ascii="Symbol" w:hAnsi="Symbol" w:hint="default"/>
+      </w:rPr>
+    </w:lvl>
+    <w:lvl w:ilvl="4" w:tplc="0C0C0003" w:tentative="1">
+      <w:start w:val="1"/>
+      <w:numFmt w:val="bullet"/>
+      <w:lvlText w:val="o"/>
+      <w:lvlJc w:val="left"/>
+      <w:pPr>
+        <w:ind w:left="5310" w:hanging="360"/>
+      </w:pPr>
+      <w:rPr>
+        <w:rFonts w:ascii="Courier New" w:hAnsi="Courier New" w:cs="Courier New" w:hint="default"/>
+      </w:rPr>
+    </w:lvl>
+    <w:lvl w:ilvl="5" w:tplc="0C0C0005" w:tentative="1">
+      <w:start w:val="1"/>
+      <w:numFmt w:val="bullet"/>
+      <w:lvlText w:val=""/>
+      <w:lvlJc w:val="left"/>
+      <w:pPr>
+        <w:ind w:left="6030" w:hanging="360"/>
+      </w:pPr>
+      <w:rPr>
+        <w:rFonts w:ascii="Wingdings" w:hAnsi="Wingdings" w:hint="default"/>
+      </w:rPr>
+    </w:lvl>
+    <w:lvl w:ilvl="6" w:tplc="0C0C0001" w:tentative="1">
+      <w:start w:val="1"/>
+      <w:numFmt w:val="bullet"/>
+      <w:lvlText w:val=""/>
+      <w:lvlJc w:val="left"/>
+      <w:pPr>
+        <w:ind w:left="6750" w:hanging="360"/>
+      </w:pPr>
+      <w:rPr>
+        <w:rFonts w:ascii="Symbol" w:hAnsi="Symbol" w:hint="default"/>
+      </w:rPr>
+    </w:lvl>
+    <w:lvl w:ilvl="7" w:tplc="0C0C0003" w:tentative="1">
+      <w:start w:val="1"/>
+      <w:numFmt w:val="bullet"/>
+      <w:lvlText w:val="o"/>
+      <w:lvlJc w:val="left"/>
+      <w:pPr>
+        <w:ind w:left="7470" w:hanging="360"/>
+      </w:pPr>
+      <w:rPr>
+        <w:rFonts w:ascii="Courier New" w:hAnsi="Courier New" w:cs="Courier New" w:hint="default"/>
+      </w:rPr>
+    </w:lvl>
+    <w:lvl w:ilvl="8" w:tplc="0C0C0005" w:tentative="1">
+      <w:start w:val="1"/>
+      <w:numFmt w:val="bullet"/>
+      <w:lvlText w:val=""/>
+      <w:lvlJc w:val="left"/>
+      <w:pPr>
+        <w:ind w:left="8190" w:hanging="360"/>
+      </w:pPr>
+      <w:rPr>
+        <w:rFonts w:ascii="Wingdings" w:hAnsi="Wingdings" w:hint="default"/>
+      </w:rPr>
+    </w:lvl>
+  </w:abstractNum>
+  <w:abstractNum w:abstractNumId="5" w15:restartNumberingAfterBreak="0">
     <w:nsid w:val="3F834941"/>
     <w:multiLevelType w:val="hybridMultilevel"/>
     <w:tmpl w:val="C0A4DDBA"/>
@@ -16885,7 +17687,7 @@
       </w:rPr>
     </w:lvl>
   </w:abstractNum>
-  <w:abstractNum w:abstractNumId="5" w15:restartNumberingAfterBreak="0">
+  <w:abstractNum w:abstractNumId="6" w15:restartNumberingAfterBreak="0">
     <w:nsid w:val="4D4D3CDC"/>
     <w:multiLevelType w:val="hybridMultilevel"/>
     <w:tmpl w:val="28B641D6"/>
@@ -16998,7 +17800,120 @@
       </w:rPr>
     </w:lvl>
   </w:abstractNum>
-  <w:abstractNum w:abstractNumId="6" w15:restartNumberingAfterBreak="0">
+  <w:abstractNum w:abstractNumId="7" w15:restartNumberingAfterBreak="0">
+    <w:nsid w:val="5ABD4263"/>
+    <w:multiLevelType w:val="hybridMultilevel"/>
+    <w:tmpl w:val="18328646"/>
+    <w:lvl w:ilvl="0" w:tplc="0C0C000D">
+      <w:start w:val="1"/>
+      <w:numFmt w:val="bullet"/>
+      <w:lvlText w:val=""/>
+      <w:lvlJc w:val="left"/>
+      <w:pPr>
+        <w:ind w:left="720" w:hanging="360"/>
+      </w:pPr>
+      <w:rPr>
+        <w:rFonts w:ascii="Wingdings" w:hAnsi="Wingdings" w:hint="default"/>
+      </w:rPr>
+    </w:lvl>
+    <w:lvl w:ilvl="1" w:tplc="0C0C0003" w:tentative="1">
+      <w:start w:val="1"/>
+      <w:numFmt w:val="bullet"/>
+      <w:lvlText w:val="o"/>
+      <w:lvlJc w:val="left"/>
+      <w:pPr>
+        <w:ind w:left="1440" w:hanging="360"/>
+      </w:pPr>
+      <w:rPr>
+        <w:rFonts w:ascii="Courier New" w:hAnsi="Courier New" w:cs="Courier New" w:hint="default"/>
+      </w:rPr>
+    </w:lvl>
+    <w:lvl w:ilvl="2" w:tplc="0C0C0005" w:tentative="1">
+      <w:start w:val="1"/>
+      <w:numFmt w:val="bullet"/>
+      <w:lvlText w:val=""/>
+      <w:lvlJc w:val="left"/>
+      <w:pPr>
+        <w:ind w:left="2160" w:hanging="360"/>
+      </w:pPr>
+      <w:rPr>
+        <w:rFonts w:ascii="Wingdings" w:hAnsi="Wingdings" w:hint="default"/>
+      </w:rPr>
+    </w:lvl>
+    <w:lvl w:ilvl="3" w:tplc="0C0C0001" w:tentative="1">
+      <w:start w:val="1"/>
+      <w:numFmt w:val="bullet"/>
+      <w:lvlText w:val=""/>
+      <w:lvlJc w:val="left"/>
+      <w:pPr>
+        <w:ind w:left="2880" w:hanging="360"/>
+      </w:pPr>
+      <w:rPr>
+        <w:rFonts w:ascii="Symbol" w:hAnsi="Symbol" w:hint="default"/>
+      </w:rPr>
+    </w:lvl>
+    <w:lvl w:ilvl="4" w:tplc="0C0C0003" w:tentative="1">
+      <w:start w:val="1"/>
+      <w:numFmt w:val="bullet"/>
+      <w:lvlText w:val="o"/>
+      <w:lvlJc w:val="left"/>
+      <w:pPr>
+        <w:ind w:left="3600" w:hanging="360"/>
+      </w:pPr>
+      <w:rPr>
+        <w:rFonts w:ascii="Courier New" w:hAnsi="Courier New" w:cs="Courier New" w:hint="default"/>
+      </w:rPr>
+    </w:lvl>
+    <w:lvl w:ilvl="5" w:tplc="0C0C0005" w:tentative="1">
+      <w:start w:val="1"/>
+      <w:numFmt w:val="bullet"/>
+      <w:lvlText w:val=""/>
+      <w:lvlJc w:val="left"/>
+      <w:pPr>
+        <w:ind w:left="4320" w:hanging="360"/>
+      </w:pPr>
+      <w:rPr>
+        <w:rFonts w:ascii="Wingdings" w:hAnsi="Wingdings" w:hint="default"/>
+      </w:rPr>
+    </w:lvl>
+    <w:lvl w:ilvl="6" w:tplc="0C0C0001" w:tentative="1">
+      <w:start w:val="1"/>
+      <w:numFmt w:val="bullet"/>
+      <w:lvlText w:val=""/>
+      <w:lvlJc w:val="left"/>
+      <w:pPr>
+        <w:ind w:left="5040" w:hanging="360"/>
+      </w:pPr>
+      <w:rPr>
+        <w:rFonts w:ascii="Symbol" w:hAnsi="Symbol" w:hint="default"/>
+      </w:rPr>
+    </w:lvl>
+    <w:lvl w:ilvl="7" w:tplc="0C0C0003" w:tentative="1">
+      <w:start w:val="1"/>
+      <w:numFmt w:val="bullet"/>
+      <w:lvlText w:val="o"/>
+      <w:lvlJc w:val="left"/>
+      <w:pPr>
+        <w:ind w:left="5760" w:hanging="360"/>
+      </w:pPr>
+      <w:rPr>
+        <w:rFonts w:ascii="Courier New" w:hAnsi="Courier New" w:cs="Courier New" w:hint="default"/>
+      </w:rPr>
+    </w:lvl>
+    <w:lvl w:ilvl="8" w:tplc="0C0C0005" w:tentative="1">
+      <w:start w:val="1"/>
+      <w:numFmt w:val="bullet"/>
+      <w:lvlText w:val=""/>
+      <w:lvlJc w:val="left"/>
+      <w:pPr>
+        <w:ind w:left="6480" w:hanging="360"/>
+      </w:pPr>
+      <w:rPr>
+        <w:rFonts w:ascii="Wingdings" w:hAnsi="Wingdings" w:hint="default"/>
+      </w:rPr>
+    </w:lvl>
+  </w:abstractNum>
+  <w:abstractNum w:abstractNumId="8" w15:restartNumberingAfterBreak="0">
     <w:nsid w:val="5C846B1F"/>
     <w:multiLevelType w:val="hybridMultilevel"/>
     <w:tmpl w:val="020252DE"/>
@@ -17111,7 +18026,7 @@
       </w:rPr>
     </w:lvl>
   </w:abstractNum>
-  <w:abstractNum w:abstractNumId="7" w15:restartNumberingAfterBreak="0">
+  <w:abstractNum w:abstractNumId="9" w15:restartNumberingAfterBreak="0">
     <w:nsid w:val="5E176E81"/>
     <w:multiLevelType w:val="hybridMultilevel"/>
     <w:tmpl w:val="683C6506"/>
@@ -17224,10 +18139,10 @@
       </w:rPr>
     </w:lvl>
   </w:abstractNum>
-  <w:abstractNum w:abstractNumId="8" w15:restartNumberingAfterBreak="0">
-    <w:nsid w:val="677D0194"/>
+  <w:abstractNum w:abstractNumId="10" w15:restartNumberingAfterBreak="0">
+    <w:nsid w:val="66FE61BC"/>
     <w:multiLevelType w:val="hybridMultilevel"/>
-    <w:tmpl w:val="48E605C2"/>
+    <w:tmpl w:val="05469A56"/>
     <w:lvl w:ilvl="0" w:tplc="0C0C000D">
       <w:start w:val="1"/>
       <w:numFmt w:val="bullet"/>
@@ -17337,7 +18252,120 @@
       </w:rPr>
     </w:lvl>
   </w:abstractNum>
-  <w:abstractNum w:abstractNumId="9" w15:restartNumberingAfterBreak="0">
+  <w:abstractNum w:abstractNumId="11" w15:restartNumberingAfterBreak="0">
+    <w:nsid w:val="677D0194"/>
+    <w:multiLevelType w:val="hybridMultilevel"/>
+    <w:tmpl w:val="74A07D2E"/>
+    <w:lvl w:ilvl="0" w:tplc="0C0C000D">
+      <w:start w:val="1"/>
+      <w:numFmt w:val="bullet"/>
+      <w:lvlText w:val=""/>
+      <w:lvlJc w:val="left"/>
+      <w:pPr>
+        <w:ind w:left="720" w:hanging="360"/>
+      </w:pPr>
+      <w:rPr>
+        <w:rFonts w:ascii="Wingdings" w:hAnsi="Wingdings" w:hint="default"/>
+      </w:rPr>
+    </w:lvl>
+    <w:lvl w:ilvl="1" w:tplc="0C0C0003" w:tentative="1">
+      <w:start w:val="1"/>
+      <w:numFmt w:val="bullet"/>
+      <w:lvlText w:val="o"/>
+      <w:lvlJc w:val="left"/>
+      <w:pPr>
+        <w:ind w:left="1440" w:hanging="360"/>
+      </w:pPr>
+      <w:rPr>
+        <w:rFonts w:ascii="Courier New" w:hAnsi="Courier New" w:cs="Courier New" w:hint="default"/>
+      </w:rPr>
+    </w:lvl>
+    <w:lvl w:ilvl="2" w:tplc="0C0C0005" w:tentative="1">
+      <w:start w:val="1"/>
+      <w:numFmt w:val="bullet"/>
+      <w:lvlText w:val=""/>
+      <w:lvlJc w:val="left"/>
+      <w:pPr>
+        <w:ind w:left="2160" w:hanging="360"/>
+      </w:pPr>
+      <w:rPr>
+        <w:rFonts w:ascii="Wingdings" w:hAnsi="Wingdings" w:hint="default"/>
+      </w:rPr>
+    </w:lvl>
+    <w:lvl w:ilvl="3" w:tplc="0C0C0001" w:tentative="1">
+      <w:start w:val="1"/>
+      <w:numFmt w:val="bullet"/>
+      <w:lvlText w:val=""/>
+      <w:lvlJc w:val="left"/>
+      <w:pPr>
+        <w:ind w:left="2880" w:hanging="360"/>
+      </w:pPr>
+      <w:rPr>
+        <w:rFonts w:ascii="Symbol" w:hAnsi="Symbol" w:hint="default"/>
+      </w:rPr>
+    </w:lvl>
+    <w:lvl w:ilvl="4" w:tplc="0C0C0003" w:tentative="1">
+      <w:start w:val="1"/>
+      <w:numFmt w:val="bullet"/>
+      <w:lvlText w:val="o"/>
+      <w:lvlJc w:val="left"/>
+      <w:pPr>
+        <w:ind w:left="3600" w:hanging="360"/>
+      </w:pPr>
+      <w:rPr>
+        <w:rFonts w:ascii="Courier New" w:hAnsi="Courier New" w:cs="Courier New" w:hint="default"/>
+      </w:rPr>
+    </w:lvl>
+    <w:lvl w:ilvl="5" w:tplc="0C0C0005" w:tentative="1">
+      <w:start w:val="1"/>
+      <w:numFmt w:val="bullet"/>
+      <w:lvlText w:val=""/>
+      <w:lvlJc w:val="left"/>
+      <w:pPr>
+        <w:ind w:left="4320" w:hanging="360"/>
+      </w:pPr>
+      <w:rPr>
+        <w:rFonts w:ascii="Wingdings" w:hAnsi="Wingdings" w:hint="default"/>
+      </w:rPr>
+    </w:lvl>
+    <w:lvl w:ilvl="6" w:tplc="0C0C0001" w:tentative="1">
+      <w:start w:val="1"/>
+      <w:numFmt w:val="bullet"/>
+      <w:lvlText w:val=""/>
+      <w:lvlJc w:val="left"/>
+      <w:pPr>
+        <w:ind w:left="5040" w:hanging="360"/>
+      </w:pPr>
+      <w:rPr>
+        <w:rFonts w:ascii="Symbol" w:hAnsi="Symbol" w:hint="default"/>
+      </w:rPr>
+    </w:lvl>
+    <w:lvl w:ilvl="7" w:tplc="0C0C0003" w:tentative="1">
+      <w:start w:val="1"/>
+      <w:numFmt w:val="bullet"/>
+      <w:lvlText w:val="o"/>
+      <w:lvlJc w:val="left"/>
+      <w:pPr>
+        <w:ind w:left="5760" w:hanging="360"/>
+      </w:pPr>
+      <w:rPr>
+        <w:rFonts w:ascii="Courier New" w:hAnsi="Courier New" w:cs="Courier New" w:hint="default"/>
+      </w:rPr>
+    </w:lvl>
+    <w:lvl w:ilvl="8" w:tplc="0C0C0005" w:tentative="1">
+      <w:start w:val="1"/>
+      <w:numFmt w:val="bullet"/>
+      <w:lvlText w:val=""/>
+      <w:lvlJc w:val="left"/>
+      <w:pPr>
+        <w:ind w:left="6480" w:hanging="360"/>
+      </w:pPr>
+      <w:rPr>
+        <w:rFonts w:ascii="Wingdings" w:hAnsi="Wingdings" w:hint="default"/>
+      </w:rPr>
+    </w:lvl>
+  </w:abstractNum>
+  <w:abstractNum w:abstractNumId="12" w15:restartNumberingAfterBreak="0">
     <w:nsid w:val="6FEF769E"/>
     <w:multiLevelType w:val="hybridMultilevel"/>
     <w:tmpl w:val="2C2E3268"/>
@@ -17454,10 +18482,10 @@
     <w:abstractNumId w:val="2"/>
   </w:num>
   <w:num w:numId="2">
-    <w:abstractNumId w:val="9"/>
+    <w:abstractNumId w:val="12"/>
   </w:num>
   <w:num w:numId="3">
-    <w:abstractNumId w:val="4"/>
+    <w:abstractNumId w:val="5"/>
   </w:num>
   <w:num w:numId="4">
     <w:abstractNumId w:val="0"/>
@@ -17466,19 +18494,28 @@
     <w:abstractNumId w:val="1"/>
   </w:num>
   <w:num w:numId="6">
-    <w:abstractNumId w:val="7"/>
+    <w:abstractNumId w:val="9"/>
   </w:num>
   <w:num w:numId="7">
     <w:abstractNumId w:val="3"/>
   </w:num>
   <w:num w:numId="8">
+    <w:abstractNumId w:val="8"/>
+  </w:num>
+  <w:num w:numId="9">
     <w:abstractNumId w:val="6"/>
   </w:num>
-  <w:num w:numId="9">
-    <w:abstractNumId w:val="5"/>
+  <w:num w:numId="10">
+    <w:abstractNumId w:val="11"/>
   </w:num>
-  <w:num w:numId="10">
-    <w:abstractNumId w:val="8"/>
+  <w:num w:numId="11">
+    <w:abstractNumId w:val="7"/>
+  </w:num>
+  <w:num w:numId="12">
+    <w:abstractNumId w:val="10"/>
+  </w:num>
+  <w:num w:numId="13">
+    <w:abstractNumId w:val="4"/>
   </w:num>
 </w:numbering>
 </file>
@@ -18045,7 +19082,7 @@
     <w:autoRedefine/>
     <w:uiPriority w:val="39"/>
     <w:unhideWhenUsed/>
-    <w:rsid w:val="00AC5FE3"/>
+    <w:rsid w:val="00586CCA"/>
     <w:pPr>
       <w:tabs>
         <w:tab w:val="right" w:leader="dot" w:pos="8630"/>
@@ -19166,6 +20203,7 @@
   </w:compat>
   <w:rsids>
     <w:rsidRoot w:val="00D33A16"/>
+    <w:rsid w:val="00226D7E"/>
     <w:rsid w:val="00454DF5"/>
     <w:rsid w:val="00D33A16"/>
   </w:rsids>

</xml_diff>